<commit_message>
:bookmark: update to 2017DSnP version
</commit_message>
<xml_diff>
--- a/Homework_1.docx
+++ b/Homework_1.docx
@@ -100,7 +100,7 @@
           <w:szCs w:val="28"/>
           <w:lang w:eastAsia="zh-TW"/>
         </w:rPr>
-        <w:t>5</w:t>
+        <w:t>6</w:t>
       </w:r>
       <w:r>
         <w:rPr>
@@ -254,7 +254,7 @@
           <w:sz w:val="28"/>
           <w:szCs w:val="28"/>
         </w:rPr>
-        <w:t>19</w:t>
+        <w:t>18</w:t>
       </w:r>
       <w:r>
         <w:rPr>
@@ -282,7 +282,7 @@
           <w:szCs w:val="28"/>
           <w:lang w:eastAsia="zh-TW"/>
         </w:rPr>
-        <w:t>6</w:t>
+        <w:t>7</w:t>
       </w:r>
       <w:r>
         <w:rPr>
@@ -291,6 +291,15 @@
         </w:rPr>
         <w:t>)</w:t>
       </w:r>
+    </w:p>
+    <w:p>
+      <w:pPr>
+        <w:spacing w:before="360" w:after="120"/>
+        <w:jc w:val="both"/>
+        <w:rPr>
+          <w:rFonts w:hint="eastAsia"/>
+        </w:rPr>
+      </w:pPr>
     </w:p>
     <w:p>
       <w:pPr>
@@ -324,19 +333,7 @@
         <w:rPr>
           <w:rFonts w:hint="eastAsia"/>
         </w:rPr>
-        <w:t xml:space="preserve">You </w:t>
-      </w:r>
-      <w:r>
-        <w:rPr>
-          <w:rFonts w:hint="eastAsia"/>
-        </w:rPr>
-        <w:t xml:space="preserve">DO NOT </w:t>
-      </w:r>
-      <w:r>
-        <w:rPr>
-          <w:rFonts w:hint="eastAsia"/>
-        </w:rPr>
-        <w:t xml:space="preserve">need to submit this homework in order to get the </w:t>
+        <w:t xml:space="preserve">You need to submit this homework in order to get the </w:t>
       </w:r>
       <w:r>
         <w:rPr>
@@ -349,24 +346,6 @@
           <w:rFonts w:hint="eastAsia"/>
         </w:rPr>
         <w:t xml:space="preserve"> to register the course.</w:t>
-      </w:r>
-      <w:r>
-        <w:rPr>
-          <w:rFonts w:hint="eastAsia"/>
-        </w:rPr>
-        <w:t xml:space="preserve"> If you need</w:t>
-      </w:r>
-      <w:r>
-        <w:rPr>
-          <w:rFonts w:hint="eastAsia"/>
-        </w:rPr>
-        <w:t>授權碼</w:t>
-      </w:r>
-      <w:r>
-        <w:rPr>
-          <w:rFonts w:hint="eastAsia"/>
-        </w:rPr>
-        <w:t>, come to the first meeting of the class on 09/14.</w:t>
       </w:r>
     </w:p>
     <w:p>
@@ -383,7 +362,28 @@
         <w:rPr>
           <w:rFonts w:hint="eastAsia"/>
         </w:rPr>
-        <w:t>This homework will be graded and become part of the homework grades.</w:t>
+        <w:t xml:space="preserve">Although the deadline is on Monday Sep. 18, which is the second week of the semester, you are advised to submit it at your </w:t>
+      </w:r>
+      <w:r>
+        <w:t>earliest</w:t>
+      </w:r>
+      <w:r>
+        <w:rPr>
+          <w:rFonts w:hint="eastAsia"/>
+        </w:rPr>
+        <w:t xml:space="preserve"> convenience in order to get the </w:t>
+      </w:r>
+      <w:r>
+        <w:rPr>
+          <w:rFonts w:hint="eastAsia"/>
+        </w:rPr>
+        <w:t>授權碼</w:t>
+      </w:r>
+      <w:r>
+        <w:rPr>
+          <w:rFonts w:hint="eastAsia"/>
+        </w:rPr>
+        <w:t xml:space="preserve"> earlier.</w:t>
       </w:r>
     </w:p>
     <w:p>
@@ -395,66 +395,12 @@
         <w:spacing w:before="120" w:after="120"/>
         <w:ind w:left="567" w:hanging="567"/>
         <w:jc w:val="both"/>
-        <w:rPr>
-          <w:lang w:eastAsia="zh-TW"/>
-        </w:rPr>
-      </w:pPr>
-      <w:r>
-        <w:rPr>
-          <w:rFonts w:hint="eastAsia"/>
-        </w:rPr>
-        <w:t>It</w:t>
-      </w:r>
-      <w:r>
-        <w:t xml:space="preserve"> i</w:t>
-      </w:r>
-      <w:r>
-        <w:rPr>
-          <w:rFonts w:hint="eastAsia"/>
-        </w:rPr>
-        <w:t>s very likely you are NOT familiar w</w:t>
-      </w:r>
-      <w:r>
-        <w:rPr>
-          <w:rFonts w:hint="eastAsia"/>
-        </w:rPr>
-        <w:t xml:space="preserve">ith some advanced C++ features required in this homework. For example, </w:t>
-      </w:r>
-      <w:r>
-        <w:rPr>
-          <w:rFonts w:hint="eastAsia"/>
-        </w:rPr>
-        <w:t xml:space="preserve">dynamic array, </w:t>
-      </w:r>
-      <w:r>
-        <w:rPr>
-          <w:rFonts w:hint="eastAsia"/>
-        </w:rPr>
-        <w:t>operator overloading,</w:t>
-      </w:r>
-      <w:r>
-        <w:rPr>
-          <w:rFonts w:hint="eastAsia"/>
-        </w:rPr>
-        <w:t xml:space="preserve"> </w:t>
-      </w:r>
-      <w:r>
-        <w:rPr>
-          <w:rFonts w:hint="eastAsia"/>
-        </w:rPr>
-        <w:t xml:space="preserve">or even header file / multiple files, </w:t>
-      </w:r>
-      <w:r>
-        <w:rPr>
-          <w:rFonts w:hint="eastAsia"/>
-        </w:rPr>
-        <w:t>etc.</w:t>
-      </w:r>
-      <w:r>
-        <w:rPr>
-          <w:rFonts w:hint="eastAsia"/>
-        </w:rPr>
-        <w:t xml:space="preserve"> Nevertheless, </w:t>
+      </w:pPr>
+      <w:r>
+        <w:rPr>
+          <w:rFonts w:hint="eastAsia"/>
+        </w:rPr>
+        <w:t xml:space="preserve">TA or instructor will quickly go over your submission of homework and grade it ASAP. Plagiarism will be checked. You must pass the plagiarism check and have a </w:t>
       </w:r>
       <w:r>
         <w:t>“</w:t>
@@ -463,7 +409,7 @@
         <w:rPr>
           <w:rFonts w:hint="eastAsia"/>
         </w:rPr>
-        <w:t>self-learning</w:t>
+        <w:t>reasonable</w:t>
       </w:r>
       <w:r>
         <w:t>”</w:t>
@@ -472,19 +418,46 @@
         <w:rPr>
           <w:rFonts w:hint="eastAsia"/>
         </w:rPr>
-        <w:t xml:space="preserve"> by researching on the internet and then figuring out the solution is one of the key spirit in this course. You need to get used to it in order to enjoy</w:t>
-      </w:r>
-      <w:r>
-        <w:rPr>
-          <w:rFonts w:hint="eastAsia"/>
-        </w:rPr>
-        <w:t xml:space="preserve"> (a.k.a. survive in)</w:t>
-      </w:r>
-      <w:r>
-        <w:rPr>
-          <w:rFonts w:hint="eastAsia"/>
-        </w:rPr>
-        <w:t xml:space="preserve"> the class.</w:t>
+        <w:t xml:space="preserve"> submission in order to qualify for the </w:t>
+      </w:r>
+      <w:r>
+        <w:rPr>
+          <w:rFonts w:hint="eastAsia"/>
+        </w:rPr>
+        <w:t>授權碼</w:t>
+      </w:r>
+      <w:r>
+        <w:rPr>
+          <w:rFonts w:hint="eastAsia"/>
+        </w:rPr>
+        <w:t xml:space="preserve">. (Note) </w:t>
+      </w:r>
+      <w:r>
+        <w:t>“</w:t>
+      </w:r>
+      <w:r>
+        <w:rPr>
+          <w:rFonts w:hint="eastAsia"/>
+        </w:rPr>
+        <w:t>Reasonable</w:t>
+      </w:r>
+      <w:r>
+        <w:t>”</w:t>
+      </w:r>
+      <w:r>
+        <w:rPr>
+          <w:rFonts w:hint="eastAsia"/>
+        </w:rPr>
+        <w:t xml:space="preserve"> is a qualitative </w:t>
+      </w:r>
+      <w:r>
+        <w:t>judgment</w:t>
+      </w:r>
+      <w:r>
+        <w:rPr>
+          <w:rFonts w:hint="eastAsia"/>
+        </w:rPr>
+        <w:t>, not a quantitative measurement, meaning that you should not turn in blank homework or something that is not abide by our requirements. Homework score is not a final decision factor for it.</w:t>
       </w:r>
     </w:p>
     <w:p>
@@ -502,17 +475,179 @@
       </w:pPr>
       <w:r>
         <w:rPr>
+          <w:rFonts w:hint="eastAsia"/>
+        </w:rPr>
+        <w:t xml:space="preserve">Please do pay attention to the homework </w:t>
+      </w:r>
+      <w:r>
+        <w:t>submission</w:t>
+      </w:r>
+      <w:r>
+        <w:rPr>
+          <w:rFonts w:hint="eastAsia"/>
+        </w:rPr>
+        <w:t xml:space="preserve"> rules at the end of this document. Failure to follow the rules will result in disqualification of getting</w:t>
+      </w:r>
+      <w:r>
+        <w:rPr>
+          <w:rFonts w:hint="eastAsia"/>
+        </w:rPr>
+        <w:t>授權碼</w:t>
+      </w:r>
+      <w:r>
+        <w:rPr>
+          <w:rFonts w:hint="eastAsia"/>
+        </w:rPr>
+        <w:t>.</w:t>
+      </w:r>
+    </w:p>
+    <w:p>
+      <w:pPr>
+        <w:numPr>
+          <w:ilvl w:val="0"/>
+          <w:numId w:val="11"/>
+        </w:numPr>
+        <w:spacing w:before="120" w:after="120"/>
+        <w:ind w:left="567" w:hanging="567"/>
+        <w:jc w:val="both"/>
+        <w:rPr>
+          <w:lang w:eastAsia="zh-TW"/>
+        </w:rPr>
+      </w:pPr>
+      <w:r>
+        <w:rPr>
+          <w:rFonts w:hint="eastAsia"/>
+        </w:rPr>
+        <w:t>It</w:t>
+      </w:r>
+      <w:r>
+        <w:t xml:space="preserve"> i</w:t>
+      </w:r>
+      <w:r>
+        <w:rPr>
+          <w:rFonts w:hint="eastAsia"/>
+        </w:rPr>
+        <w:t>s very likely you are NOT familiar w</w:t>
+      </w:r>
+      <w:r>
+        <w:rPr>
+          <w:rFonts w:hint="eastAsia"/>
+        </w:rPr>
+        <w:t xml:space="preserve">ith some advanced C++ features required in this homework. For example, </w:t>
+      </w:r>
+      <w:r>
+        <w:rPr>
+          <w:rFonts w:hint="eastAsia"/>
+        </w:rPr>
+        <w:t xml:space="preserve">dynamic array, </w:t>
+      </w:r>
+      <w:r>
+        <w:rPr>
+          <w:rFonts w:hint="eastAsia"/>
+        </w:rPr>
+        <w:t>operator overloading,</w:t>
+      </w:r>
+      <w:r>
+        <w:rPr>
+          <w:rFonts w:hint="eastAsia"/>
+        </w:rPr>
+        <w:t xml:space="preserve"> </w:t>
+      </w:r>
+      <w:r>
+        <w:rPr>
+          <w:rFonts w:hint="eastAsia"/>
+        </w:rPr>
+        <w:t xml:space="preserve">or even header file / multiple files, </w:t>
+      </w:r>
+      <w:r>
+        <w:rPr>
+          <w:rFonts w:hint="eastAsia"/>
+        </w:rPr>
+        <w:t>etc.</w:t>
+      </w:r>
+      <w:r>
+        <w:rPr>
+          <w:rFonts w:hint="eastAsia"/>
+        </w:rPr>
+        <w:t xml:space="preserve"> Nevertheless, </w:t>
+      </w:r>
+      <w:r>
+        <w:t>“</w:t>
+      </w:r>
+      <w:r>
+        <w:rPr>
+          <w:rFonts w:hint="eastAsia"/>
+        </w:rPr>
+        <w:t>self-learning</w:t>
+      </w:r>
+      <w:r>
+        <w:t>”</w:t>
+      </w:r>
+      <w:r>
+        <w:rPr>
+          <w:rFonts w:hint="eastAsia"/>
+        </w:rPr>
+        <w:t xml:space="preserve"> by researching on the internet and then figuring out the solution is one of the key spirit in this course. You need to get used to it in order to enjoy</w:t>
+      </w:r>
+      <w:r>
+        <w:rPr>
+          <w:rFonts w:hint="eastAsia"/>
+        </w:rPr>
+        <w:t xml:space="preserve"> (a.k.a. survive in)</w:t>
+      </w:r>
+      <w:r>
+        <w:rPr>
+          <w:rFonts w:hint="eastAsia"/>
+        </w:rPr>
+        <w:t xml:space="preserve"> the class.</w:t>
+      </w:r>
+    </w:p>
+    <w:p>
+      <w:pPr>
+        <w:numPr>
+          <w:ilvl w:val="0"/>
+          <w:numId w:val="11"/>
+        </w:numPr>
+        <w:spacing w:before="120" w:after="120"/>
+        <w:ind w:left="567" w:hanging="567"/>
+        <w:jc w:val="both"/>
+        <w:rPr>
+          <w:lang w:eastAsia="zh-TW"/>
+        </w:rPr>
+      </w:pPr>
+      <w:r>
+        <w:rPr>
+          <w:rFonts w:hint="eastAsia"/>
+        </w:rPr>
+        <w:t>If you find it very difficult in finishing this homework, you may consider NOT to take this course as the followed homework assignments will become much tougher.</w:t>
+      </w:r>
+    </w:p>
+    <w:p>
+      <w:pPr>
+        <w:numPr>
+          <w:ilvl w:val="0"/>
+          <w:numId w:val="11"/>
+        </w:numPr>
+        <w:spacing w:before="120" w:after="120"/>
+        <w:ind w:left="567" w:hanging="567"/>
+        <w:jc w:val="both"/>
+        <w:rPr>
+          <w:lang w:eastAsia="zh-TW"/>
+        </w:rPr>
+      </w:pPr>
+      <w:r>
+        <w:rPr>
           <w:noProof/>
           <w:lang w:eastAsia="zh-TW"/>
         </w:rPr>
         <w:drawing>
-          <wp:anchor distT="0" distB="0" distL="114300" distR="114300" simplePos="0" relativeHeight="251657216" behindDoc="0" locked="0" layoutInCell="1" allowOverlap="0" wp14:anchorId="33997B21" wp14:editId="744DBF6F">
+          <wp:anchor distT="0" distB="0" distL="114300" distR="114300" simplePos="0" relativeHeight="251657216" behindDoc="0" locked="0" layoutInCell="1" allowOverlap="0" wp14:anchorId="33997B21" wp14:editId="760C5F92">
             <wp:simplePos x="0" y="0"/>
             <wp:positionH relativeFrom="column">
-              <wp:posOffset>2514600</wp:posOffset>
+              <wp:posOffset>3197225</wp:posOffset>
             </wp:positionH>
             <wp:positionV relativeFrom="paragraph">
-              <wp:posOffset>718820</wp:posOffset>
+              <wp:posOffset>763270</wp:posOffset>
             </wp:positionV>
             <wp:extent cx="1289685" cy="182880"/>
             <wp:effectExtent l="0" t="0" r="5715" b="0"/>
@@ -711,7 +846,22 @@
           <w:rFonts w:eastAsia="新細明體" w:hint="eastAsia"/>
           <w:lang w:eastAsia="zh-TW"/>
         </w:rPr>
-        <w:t xml:space="preserve">In this course, we require that all the homework be done in a Linux compatible programming environment. Therefore, we would like to make sure you have it before the class starts. </w:t>
+        <w:lastRenderedPageBreak/>
+        <w:t>In this course, we require that all the homework be done in a Linux compatible programming environment</w:t>
+      </w:r>
+      <w:r>
+        <w:rPr>
+          <w:rFonts w:eastAsia="新細明體" w:hint="eastAsia"/>
+          <w:lang w:eastAsia="zh-TW"/>
+        </w:rPr>
+        <w:t xml:space="preserve"> (e.g. Ubuntu, Mac OS X, etc)</w:t>
+      </w:r>
+      <w:r>
+        <w:rPr>
+          <w:rFonts w:eastAsia="新細明體" w:hint="eastAsia"/>
+          <w:lang w:eastAsia="zh-TW"/>
+        </w:rPr>
+        <w:t xml:space="preserve">. Therefore, we would like to make sure you have it before the class starts. </w:t>
       </w:r>
     </w:p>
     <w:p>
@@ -820,7 +970,21 @@
           <w:rFonts w:eastAsia="新細明體" w:hint="eastAsia"/>
           <w:lang w:eastAsia="zh-TW"/>
         </w:rPr>
-        <w:t xml:space="preserve"> on Mac.</w:t>
+        <w:t xml:space="preserve"> on Mac</w:t>
+      </w:r>
+      <w:r>
+        <w:rPr>
+          <w:rFonts w:eastAsia="新細明體" w:hint="eastAsia"/>
+          <w:lang w:eastAsia="zh-TW"/>
+        </w:rPr>
+        <w:t>, etc</w:t>
+      </w:r>
+      <w:r>
+        <w:rPr>
+          <w:rFonts w:eastAsia="新細明體" w:hint="eastAsia"/>
+          <w:lang w:eastAsia="zh-TW"/>
+        </w:rPr>
+        <w:t>.</w:t>
       </w:r>
     </w:p>
     <w:p>
@@ -833,13 +997,13 @@
         <w:rPr>
           <w:rFonts w:hint="eastAsia"/>
         </w:rPr>
-        <w:t xml:space="preserve">In this problem, you are asked to screenshot </w:t>
-      </w:r>
-      <w:r>
-        <w:rPr>
-          <w:rFonts w:hint="eastAsia"/>
-        </w:rPr>
-        <w:t xml:space="preserve">a </w:t>
+        <w:t xml:space="preserve">In this problem, </w:t>
+      </w:r>
+      <w:r>
+        <w:rPr>
+          <w:rFonts w:hint="eastAsia"/>
+        </w:rPr>
+        <w:t xml:space="preserve">we will check if you have </w:t>
       </w:r>
       <w:r>
         <w:t>“</w:t>
@@ -848,6 +1012,48 @@
         <w:rPr>
           <w:rFonts w:hint="eastAsia"/>
         </w:rPr>
+        <w:t>g++</w:t>
+      </w:r>
+      <w:r>
+        <w:t>”</w:t>
+      </w:r>
+      <w:r>
+        <w:rPr>
+          <w:rFonts w:hint="eastAsia"/>
+        </w:rPr>
+        <w:t xml:space="preserve"> installed and if it supports C++11. </w:t>
+      </w:r>
+      <w:r>
+        <w:rPr>
+          <w:rFonts w:hint="eastAsia"/>
+        </w:rPr>
+        <w:t xml:space="preserve">please follow the steps below, </w:t>
+      </w:r>
+      <w:r>
+        <w:rPr>
+          <w:rFonts w:hint="eastAsia"/>
+        </w:rPr>
+        <w:t xml:space="preserve">screenshot </w:t>
+      </w:r>
+      <w:r>
+        <w:rPr>
+          <w:rFonts w:hint="eastAsia"/>
+        </w:rPr>
+        <w:t>your</w:t>
+      </w:r>
+      <w:r>
+        <w:rPr>
+          <w:rFonts w:hint="eastAsia"/>
+        </w:rPr>
+        <w:t xml:space="preserve"> </w:t>
+      </w:r>
+      <w:r>
+        <w:t>“</w:t>
+      </w:r>
+      <w:r>
+        <w:rPr>
+          <w:rFonts w:hint="eastAsia"/>
+        </w:rPr>
         <w:t>terminal</w:t>
       </w:r>
       <w:r>
@@ -857,19 +1063,25 @@
         <w:rPr>
           <w:rFonts w:hint="eastAsia"/>
         </w:rPr>
-        <w:t xml:space="preserve"> on </w:t>
-      </w:r>
-      <w:r>
-        <w:rPr>
-          <w:rFonts w:hint="eastAsia"/>
-        </w:rPr>
-        <w:t>your Linu</w:t>
-      </w:r>
-      <w:r>
-        <w:rPr>
-          <w:rFonts w:hint="eastAsia"/>
-        </w:rPr>
-        <w:t xml:space="preserve">x environment showing the results of the following commands: </w:t>
+        <w:t xml:space="preserve">, rename and save the </w:t>
+      </w:r>
+      <w:r>
+        <w:rPr>
+          <w:rFonts w:hint="eastAsia"/>
+        </w:rPr>
+        <w:t>file under the p1</w:t>
+      </w:r>
+      <w:r>
+        <w:rPr>
+          <w:rFonts w:hint="eastAsia"/>
+        </w:rPr>
+        <w:t xml:space="preserve"> directory.</w:t>
+      </w:r>
+      <w:r>
+        <w:rPr>
+          <w:rFonts w:hint="eastAsia"/>
+        </w:rPr>
+        <w:t xml:space="preserve"> </w:t>
       </w:r>
     </w:p>
     <w:p>
@@ -882,7 +1094,55 @@
         <w:rPr>
           <w:rFonts w:hint="eastAsia"/>
         </w:rPr>
-        <w:t>(a) whoami</w:t>
+        <w:t>(i</w:t>
+      </w:r>
+      <w:r>
+        <w:rPr>
+          <w:rFonts w:hint="eastAsia"/>
+        </w:rPr>
+        <w:t xml:space="preserve">) </w:t>
+      </w:r>
+      <w:r>
+        <w:rPr>
+          <w:rFonts w:hint="eastAsia"/>
+        </w:rPr>
+        <w:t xml:space="preserve">In terminal, execute </w:t>
+      </w:r>
+      <w:r>
+        <w:t>“</w:t>
+      </w:r>
+      <w:r>
+        <w:rPr>
+          <w:rFonts w:hint="eastAsia"/>
+        </w:rPr>
+        <w:t xml:space="preserve">cd </w:t>
+      </w:r>
+      <w:r>
+        <w:rPr>
+          <w:rFonts w:hint="eastAsia"/>
+        </w:rPr>
+        <w:t>p1</w:t>
+      </w:r>
+      <w:r>
+        <w:t>”</w:t>
+      </w:r>
+      <w:r>
+        <w:rPr>
+          <w:rFonts w:hint="eastAsia"/>
+        </w:rPr>
+        <w:t xml:space="preserve">       // change directory to </w:t>
+      </w:r>
+      <w:r>
+        <w:t>“</w:t>
+      </w:r>
+      <w:r>
+        <w:rPr>
+          <w:rFonts w:hint="eastAsia"/>
+        </w:rPr>
+        <w:t>p1</w:t>
+      </w:r>
+      <w:r>
+        <w:t>”</w:t>
       </w:r>
     </w:p>
     <w:p>
@@ -891,21 +1151,89 @@
         <w:ind w:left="357"/>
         <w:jc w:val="both"/>
         <w:rPr>
-          <w:lang w:eastAsia="zh-TW"/>
-        </w:rPr>
-      </w:pPr>
-      <w:r>
-        <w:rPr>
-          <w:rFonts w:hint="eastAsia"/>
-        </w:rPr>
-        <w:t xml:space="preserve">(b) </w:t>
-      </w:r>
-      <w:r>
-        <w:rPr>
-          <w:rFonts w:hint="eastAsia"/>
-          <w:lang w:eastAsia="zh-TW"/>
-        </w:rPr>
-        <w:t>df</w:t>
+          <w:rFonts w:hint="eastAsia"/>
+          <w:lang w:eastAsia="zh-TW"/>
+        </w:rPr>
+      </w:pPr>
+      <w:r>
+        <w:rPr>
+          <w:rFonts w:hint="eastAsia"/>
+        </w:rPr>
+        <w:t>(</w:t>
+      </w:r>
+      <w:r>
+        <w:rPr>
+          <w:rFonts w:hint="eastAsia"/>
+        </w:rPr>
+        <w:t>ii</w:t>
+      </w:r>
+      <w:r>
+        <w:rPr>
+          <w:rFonts w:hint="eastAsia"/>
+        </w:rPr>
+        <w:t xml:space="preserve">) </w:t>
+      </w:r>
+      <w:r>
+        <w:rPr>
+          <w:rFonts w:hint="eastAsia"/>
+        </w:rPr>
+        <w:t xml:space="preserve">Execute </w:t>
+      </w:r>
+      <w:r>
+        <w:t>“</w:t>
+      </w:r>
+      <w:r>
+        <w:rPr>
+          <w:rFonts w:hint="eastAsia"/>
+          <w:lang w:eastAsia="zh-TW"/>
+        </w:rPr>
+        <w:t>make</w:t>
+      </w:r>
+      <w:r>
+        <w:rPr>
+          <w:lang w:eastAsia="zh-TW"/>
+        </w:rPr>
+        <w:t>”</w:t>
+      </w:r>
+      <w:r>
+        <w:rPr>
+          <w:rFonts w:hint="eastAsia"/>
+          <w:lang w:eastAsia="zh-TW"/>
+        </w:rPr>
+        <w:t xml:space="preserve">    </w:t>
+      </w:r>
+      <w:r>
+        <w:rPr>
+          <w:rFonts w:hint="eastAsia"/>
+          <w:lang w:eastAsia="zh-TW"/>
+        </w:rPr>
+        <w:t xml:space="preserve">                     </w:t>
+      </w:r>
+      <w:r>
+        <w:rPr>
+          <w:rFonts w:hint="eastAsia"/>
+          <w:lang w:eastAsia="zh-TW"/>
+        </w:rPr>
+        <w:t xml:space="preserve">  // it will evoke the </w:t>
+      </w:r>
+      <w:r>
+        <w:rPr>
+          <w:lang w:eastAsia="zh-TW"/>
+        </w:rPr>
+        <w:t>“</w:t>
+      </w:r>
+      <w:r>
+        <w:rPr>
+          <w:rFonts w:hint="eastAsia"/>
+          <w:lang w:eastAsia="zh-TW"/>
+        </w:rPr>
+        <w:t>Makefile</w:t>
+      </w:r>
+      <w:r>
+        <w:rPr>
+          <w:lang w:eastAsia="zh-TW"/>
+        </w:rPr>
+        <w:t>”</w:t>
       </w:r>
     </w:p>
     <w:p>
@@ -914,47 +1242,67 @@
         <w:ind w:left="357"/>
         <w:jc w:val="both"/>
         <w:rPr>
-          <w:lang w:eastAsia="zh-TW"/>
-        </w:rPr>
-      </w:pPr>
-      <w:r>
-        <w:rPr>
-          <w:rFonts w:hint="eastAsia"/>
-          <w:lang w:eastAsia="zh-TW"/>
-        </w:rPr>
-        <w:t xml:space="preserve">(c) </w:t>
-      </w:r>
-      <w:r>
-        <w:rPr>
-          <w:lang w:eastAsia="zh-TW"/>
-        </w:rPr>
-        <w:t xml:space="preserve">ifconfig | grep </w:t>
-      </w:r>
-      <w:r>
-        <w:rPr>
-          <w:rFonts w:hint="eastAsia"/>
-          <w:lang w:eastAsia="zh-TW"/>
-        </w:rPr>
-        <w:t>-</w:t>
-      </w:r>
-      <w:r>
-        <w:rPr>
-          <w:lang w:eastAsia="zh-TW"/>
-        </w:rPr>
-        <w:t>i</w:t>
-      </w:r>
-      <w:r>
-        <w:rPr>
-          <w:rFonts w:hint="eastAsia"/>
-          <w:lang w:eastAsia="zh-TW"/>
-        </w:rPr>
-        <w:t xml:space="preserve"> </w:t>
-      </w:r>
-      <w:r>
-        <w:rPr>
-          <w:lang w:eastAsia="zh-TW"/>
-        </w:rPr>
-        <w:t>"ether "</w:t>
+          <w:rFonts w:hint="eastAsia"/>
+          <w:lang w:eastAsia="zh-TW"/>
+        </w:rPr>
+      </w:pPr>
+      <w:r>
+        <w:rPr>
+          <w:rFonts w:hint="eastAsia"/>
+          <w:lang w:eastAsia="zh-TW"/>
+        </w:rPr>
+        <w:t>If it is executed correctly, you should see:</w:t>
+      </w:r>
+    </w:p>
+    <w:p>
+      <w:pPr>
+        <w:ind w:left="357"/>
+        <w:jc w:val="both"/>
+        <w:rPr>
+          <w:rFonts w:ascii="Courier New" w:hAnsi="Courier New" w:cs="Courier New" w:hint="eastAsia"/>
+          <w:lang w:eastAsia="zh-TW"/>
+        </w:rPr>
+      </w:pPr>
+      <w:r>
+        <w:rPr>
+          <w:rFonts w:ascii="Courier New" w:hAnsi="Courier New" w:cs="Courier New"/>
+          <w:lang w:eastAsia="zh-TW"/>
+        </w:rPr>
+        <w:t>Compile success!!</w:t>
+      </w:r>
+    </w:p>
+    <w:p>
+      <w:pPr>
+        <w:ind w:left="357"/>
+        <w:jc w:val="both"/>
+        <w:rPr>
+          <w:rFonts w:ascii="Courier New" w:hAnsi="Courier New" w:cs="Courier New" w:hint="eastAsia"/>
+          <w:lang w:eastAsia="zh-TW"/>
+        </w:rPr>
+      </w:pPr>
+      <w:r>
+        <w:rPr>
+          <w:rFonts w:ascii="Courier New" w:hAnsi="Courier New" w:cs="Courier New"/>
+          <w:lang w:eastAsia="zh-TW"/>
+        </w:rPr>
+        <w:t>program tested successfully !!</w:t>
+      </w:r>
+    </w:p>
+    <w:p>
+      <w:pPr>
+        <w:ind w:left="357"/>
+        <w:jc w:val="both"/>
+        <w:rPr>
+          <w:rFonts w:ascii="Courier New" w:hAnsi="Courier New" w:cs="Courier New" w:hint="eastAsia"/>
+          <w:lang w:eastAsia="zh-TW"/>
+        </w:rPr>
+      </w:pPr>
+      <w:r>
+        <w:rPr>
+          <w:rFonts w:ascii="Courier New" w:hAnsi="Courier New" w:cs="Courier New"/>
+          <w:lang w:eastAsia="zh-TW"/>
+        </w:rPr>
+        <w:t>compiler check pass !!</w:t>
       </w:r>
     </w:p>
     <w:p>
@@ -963,22 +1311,16 @@
         <w:ind w:left="357"/>
         <w:jc w:val="both"/>
         <w:rPr>
-          <w:lang w:eastAsia="zh-TW"/>
-        </w:rPr>
-      </w:pPr>
-      <w:r>
-        <w:rPr>
-          <w:rFonts w:hint="eastAsia"/>
-          <w:lang w:eastAsia="zh-TW"/>
-        </w:rPr>
-        <w:lastRenderedPageBreak/>
-        <w:t>(d)</w:t>
-      </w:r>
-      <w:r>
-        <w:rPr>
-          <w:lang w:eastAsia="zh-TW"/>
-        </w:rPr>
-        <w:t xml:space="preserve"> ifconfig | grep "inet " | grep -v 127.0.0.1</w:t>
+          <w:rFonts w:hint="eastAsia"/>
+          <w:lang w:eastAsia="zh-TW"/>
+        </w:rPr>
+      </w:pPr>
+      <w:r>
+        <w:rPr>
+          <w:rFonts w:hint="eastAsia"/>
+          <w:lang w:eastAsia="zh-TW"/>
+        </w:rPr>
+        <w:t>If you see any problem on C++11 compatibility or g++ compiler, fix it before you move on.</w:t>
       </w:r>
     </w:p>
     <w:p>
@@ -987,28 +1329,96 @@
         <w:ind w:left="357"/>
         <w:jc w:val="both"/>
         <w:rPr>
-          <w:lang w:eastAsia="zh-TW"/>
-        </w:rPr>
-      </w:pPr>
-      <w:r>
-        <w:rPr>
-          <w:rFonts w:hint="eastAsia"/>
-          <w:lang w:eastAsia="zh-TW"/>
-        </w:rPr>
-        <w:t xml:space="preserve">Feel free to </w:t>
-      </w:r>
-      <w:r>
-        <w:rPr>
-          <w:lang w:eastAsia="zh-TW"/>
-        </w:rPr>
-        <w:t>mosaic</w:t>
-      </w:r>
-      <w:r>
-        <w:rPr>
-          <w:rFonts w:hint="eastAsia"/>
-          <w:lang w:eastAsia="zh-TW"/>
-        </w:rPr>
-        <w:t xml:space="preserve"> parts of the screenshot if you have any security concern.</w:t>
+          <w:rFonts w:hint="eastAsia"/>
+          <w:lang w:eastAsia="zh-TW"/>
+        </w:rPr>
+      </w:pPr>
+      <w:r>
+        <w:rPr>
+          <w:rFonts w:hint="eastAsia"/>
+          <w:lang w:eastAsia="zh-TW"/>
+        </w:rPr>
+        <w:t>(iii</w:t>
+      </w:r>
+      <w:r>
+        <w:rPr>
+          <w:rFonts w:hint="eastAsia"/>
+          <w:lang w:eastAsia="zh-TW"/>
+        </w:rPr>
+        <w:t xml:space="preserve">) </w:t>
+      </w:r>
+      <w:r>
+        <w:rPr>
+          <w:rFonts w:hint="eastAsia"/>
+          <w:lang w:eastAsia="zh-TW"/>
+        </w:rPr>
+        <w:t xml:space="preserve">Screenshot your terminal, and save the screenshot as </w:t>
+      </w:r>
+      <w:r>
+        <w:rPr>
+          <w:lang w:eastAsia="zh-TW"/>
+        </w:rPr>
+        <w:t>“</w:t>
+      </w:r>
+      <w:r>
+        <w:rPr>
+          <w:rFonts w:hint="eastAsia"/>
+          <w:lang w:eastAsia="zh-TW"/>
+        </w:rPr>
+        <w:t>p1.xxx</w:t>
+      </w:r>
+      <w:r>
+        <w:rPr>
+          <w:lang w:eastAsia="zh-TW"/>
+        </w:rPr>
+        <w:t>”</w:t>
+      </w:r>
+      <w:r>
+        <w:rPr>
+          <w:rFonts w:hint="eastAsia"/>
+          <w:lang w:eastAsia="zh-TW"/>
+        </w:rPr>
+        <w:t xml:space="preserve">, </w:t>
+      </w:r>
+      <w:r>
+        <w:rPr>
+          <w:rFonts w:hint="eastAsia"/>
+          <w:lang w:eastAsia="zh-TW"/>
+        </w:rPr>
+        <w:t xml:space="preserve">where </w:t>
+      </w:r>
+      <w:r>
+        <w:rPr>
+          <w:lang w:eastAsia="zh-TW"/>
+        </w:rPr>
+        <w:t>“</w:t>
+      </w:r>
+      <w:r>
+        <w:rPr>
+          <w:rFonts w:hint="eastAsia"/>
+          <w:lang w:eastAsia="zh-TW"/>
+        </w:rPr>
+        <w:t>xxx</w:t>
+      </w:r>
+      <w:r>
+        <w:rPr>
+          <w:lang w:eastAsia="zh-TW"/>
+        </w:rPr>
+        <w:t>”</w:t>
+      </w:r>
+      <w:r>
+        <w:rPr>
+          <w:rFonts w:hint="eastAsia"/>
+          <w:lang w:eastAsia="zh-TW"/>
+        </w:rPr>
+        <w:t xml:space="preserve"> is the file extension of the image (e.g. p1.jpg)</w:t>
+      </w:r>
+      <w:r>
+        <w:rPr>
+          <w:rFonts w:hint="eastAsia"/>
+          <w:lang w:eastAsia="zh-TW"/>
+        </w:rPr>
+        <w:t>.</w:t>
       </w:r>
     </w:p>
     <w:p>
@@ -1017,36 +1427,43 @@
         <w:ind w:left="357"/>
         <w:jc w:val="both"/>
         <w:rPr>
-          <w:lang w:eastAsia="zh-TW"/>
-        </w:rPr>
-      </w:pPr>
-      <w:r>
-        <w:rPr>
-          <w:rFonts w:hint="eastAsia"/>
-          <w:lang w:eastAsia="zh-TW"/>
-        </w:rPr>
-        <w:t xml:space="preserve">Execute the above commands in the same terminal so that the screenshot can be fitted into a single image file. </w:t>
-      </w:r>
-      <w:r>
-        <w:rPr>
-          <w:rFonts w:hint="eastAsia"/>
-          <w:lang w:eastAsia="zh-TW"/>
-        </w:rPr>
-        <w:t xml:space="preserve">Name the </w:t>
-      </w:r>
-      <w:r>
-        <w:rPr>
-          <w:rFonts w:hint="eastAsia"/>
-          <w:lang w:eastAsia="zh-TW"/>
-        </w:rPr>
-        <w:t xml:space="preserve">image </w:t>
-      </w:r>
-      <w:r>
-        <w:rPr>
-          <w:rFonts w:hint="eastAsia"/>
-          <w:lang w:eastAsia="zh-TW"/>
-        </w:rPr>
-        <w:t xml:space="preserve">file of this problem as </w:t>
+          <w:rFonts w:hint="eastAsia"/>
+          <w:lang w:eastAsia="zh-TW"/>
+        </w:rPr>
+      </w:pPr>
+      <w:r>
+        <w:rPr>
+          <w:rFonts w:hint="eastAsia"/>
+          <w:lang w:eastAsia="zh-TW"/>
+        </w:rPr>
+        <w:t>(</w:t>
+      </w:r>
+      <w:r>
+        <w:rPr>
+          <w:rFonts w:hint="eastAsia"/>
+          <w:lang w:eastAsia="zh-TW"/>
+        </w:rPr>
+        <w:t>iv</w:t>
+      </w:r>
+      <w:r>
+        <w:rPr>
+          <w:rFonts w:hint="eastAsia"/>
+          <w:lang w:eastAsia="zh-TW"/>
+        </w:rPr>
+        <w:t>)</w:t>
+      </w:r>
+      <w:r>
+        <w:rPr>
+          <w:lang w:eastAsia="zh-TW"/>
+        </w:rPr>
+        <w:t xml:space="preserve"> </w:t>
+      </w:r>
+      <w:r>
+        <w:rPr>
+          <w:rFonts w:hint="eastAsia"/>
+          <w:lang w:eastAsia="zh-TW"/>
+        </w:rPr>
+        <w:t xml:space="preserve">Make sure </w:t>
       </w:r>
       <w:r>
         <w:rPr>
@@ -1059,14 +1476,7 @@
           <w:rFonts w:hint="eastAsia"/>
           <w:lang w:eastAsia="zh-TW"/>
         </w:rPr>
-        <w:t>p1.</w:t>
-      </w:r>
-      <w:r>
-        <w:rPr>
-          <w:rFonts w:hint="eastAsia"/>
-          <w:lang w:eastAsia="zh-TW"/>
-        </w:rPr>
-        <w:t>xxx</w:t>
+        <w:t>p1.xxx</w:t>
       </w:r>
       <w:r>
         <w:rPr>
@@ -1079,61 +1489,68 @@
           <w:rFonts w:hint="eastAsia"/>
           <w:lang w:eastAsia="zh-TW"/>
         </w:rPr>
-        <w:t xml:space="preserve">, where </w:t>
-      </w:r>
-      <w:r>
-        <w:rPr>
-          <w:lang w:eastAsia="zh-TW"/>
-        </w:rPr>
-        <w:t>“</w:t>
-      </w:r>
-      <w:r>
-        <w:rPr>
-          <w:rFonts w:hint="eastAsia"/>
-          <w:lang w:eastAsia="zh-TW"/>
-        </w:rPr>
-        <w:t>xxx</w:t>
-      </w:r>
-      <w:r>
-        <w:rPr>
-          <w:lang w:eastAsia="zh-TW"/>
-        </w:rPr>
-        <w:t>”</w:t>
-      </w:r>
-      <w:r>
-        <w:rPr>
-          <w:rFonts w:hint="eastAsia"/>
-          <w:lang w:eastAsia="zh-TW"/>
-        </w:rPr>
-        <w:t xml:space="preserve"> is the file ex</w:t>
-      </w:r>
-      <w:r>
-        <w:rPr>
-          <w:rFonts w:hint="eastAsia"/>
-          <w:lang w:eastAsia="zh-TW"/>
-        </w:rPr>
-        <w:t xml:space="preserve">tension of the image (e.g. </w:t>
-      </w:r>
-      <w:r>
-        <w:rPr>
-          <w:rFonts w:hint="eastAsia"/>
-          <w:lang w:eastAsia="zh-TW"/>
-        </w:rPr>
-        <w:t>p1.</w:t>
-      </w:r>
-      <w:r>
-        <w:rPr>
-          <w:rFonts w:hint="eastAsia"/>
-          <w:lang w:eastAsia="zh-TW"/>
-        </w:rPr>
-        <w:t>jpg)</w:t>
-      </w:r>
-      <w:r>
-        <w:rPr>
-          <w:rFonts w:hint="eastAsia"/>
-          <w:lang w:eastAsia="zh-TW"/>
-        </w:rPr>
-        <w:t>.</w:t>
+        <w:t xml:space="preserve"> is stored properly under the p1 directory.</w:t>
+      </w:r>
+    </w:p>
+    <w:p>
+      <w:pPr>
+        <w:spacing w:before="120" w:after="120"/>
+        <w:ind w:left="357"/>
+        <w:jc w:val="both"/>
+        <w:rPr>
+          <w:lang w:eastAsia="zh-TW"/>
+        </w:rPr>
+      </w:pPr>
+      <w:r>
+        <w:rPr>
+          <w:rFonts w:hint="eastAsia"/>
+          <w:lang w:eastAsia="zh-TW"/>
+        </w:rPr>
+        <w:t xml:space="preserve">Feel free to </w:t>
+      </w:r>
+      <w:r>
+        <w:rPr>
+          <w:lang w:eastAsia="zh-TW"/>
+        </w:rPr>
+        <w:t>mosaic</w:t>
+      </w:r>
+      <w:r>
+        <w:rPr>
+          <w:rFonts w:hint="eastAsia"/>
+          <w:lang w:eastAsia="zh-TW"/>
+        </w:rPr>
+        <w:t xml:space="preserve"> parts of the screenshot if you have any security concern.</w:t>
+      </w:r>
+    </w:p>
+    <w:p>
+      <w:pPr>
+        <w:spacing w:before="120" w:after="120"/>
+        <w:ind w:left="357"/>
+        <w:jc w:val="both"/>
+        <w:rPr>
+          <w:lang w:eastAsia="zh-TW"/>
+        </w:rPr>
+      </w:pPr>
+      <w:r>
+        <w:rPr>
+          <w:rFonts w:hint="eastAsia"/>
+          <w:lang w:eastAsia="zh-TW"/>
+        </w:rPr>
+        <w:t xml:space="preserve">Execute the above </w:t>
+      </w:r>
+      <w:r>
+        <w:rPr>
+          <w:rFonts w:hint="eastAsia"/>
+          <w:lang w:eastAsia="zh-TW"/>
+        </w:rPr>
+        <w:t>steps</w:t>
+      </w:r>
+      <w:r>
+        <w:rPr>
+          <w:rFonts w:hint="eastAsia"/>
+          <w:lang w:eastAsia="zh-TW"/>
+        </w:rPr>
+        <w:t xml:space="preserve"> in the same terminal so that the screenshot can be fitted into a single image file. </w:t>
       </w:r>
     </w:p>
     <w:p>
@@ -1270,7 +1687,83 @@
           <w:rFonts w:hint="eastAsia"/>
           <w:lang w:eastAsia="zh-TW"/>
         </w:rPr>
-        <w:t>ASCII code = 13).</w:t>
+        <w:t>ASCII code = 13)</w:t>
+      </w:r>
+      <w:r>
+        <w:rPr>
+          <w:rFonts w:hint="eastAsia"/>
+          <w:lang w:eastAsia="zh-TW"/>
+        </w:rPr>
+        <w:t xml:space="preserve"> and/or a line-feed</w:t>
+      </w:r>
+      <w:r>
+        <w:rPr>
+          <w:rFonts w:hint="eastAsia"/>
+          <w:lang w:eastAsia="zh-TW"/>
+        </w:rPr>
+        <w:t>/new-line</w:t>
+      </w:r>
+      <w:r>
+        <w:rPr>
+          <w:rFonts w:hint="eastAsia"/>
+          <w:lang w:eastAsia="zh-TW"/>
+        </w:rPr>
+        <w:t xml:space="preserve"> symbol (i.e. ctrl-</w:t>
+      </w:r>
+      <w:r>
+        <w:rPr>
+          <w:rFonts w:hint="eastAsia"/>
+          <w:lang w:eastAsia="zh-TW"/>
+        </w:rPr>
+        <w:t xml:space="preserve">j, </w:t>
+      </w:r>
+      <w:r>
+        <w:rPr>
+          <w:rFonts w:ascii="Courier New" w:hAnsi="Courier New" w:cs="Courier New"/>
+          <w:sz w:val="20"/>
+          <w:lang w:eastAsia="zh-TW"/>
+        </w:rPr>
+        <w:t>^J</w:t>
+      </w:r>
+      <w:r>
+        <w:rPr>
+          <w:rFonts w:hint="eastAsia"/>
+          <w:lang w:eastAsia="zh-TW"/>
+        </w:rPr>
+        <w:t xml:space="preserve">, </w:t>
+      </w:r>
+      <w:r>
+        <w:rPr>
+          <w:lang w:eastAsia="zh-TW"/>
+        </w:rPr>
+        <w:t>‘</w:t>
+      </w:r>
+      <w:r>
+        <w:rPr>
+          <w:rFonts w:hint="eastAsia"/>
+          <w:lang w:eastAsia="zh-TW"/>
+        </w:rPr>
+        <w:t>\n</w:t>
+      </w:r>
+      <w:r>
+        <w:rPr>
+          <w:lang w:eastAsia="zh-TW"/>
+        </w:rPr>
+        <w:t>’</w:t>
+      </w:r>
+      <w:r>
+        <w:rPr>
+          <w:rFonts w:hint="eastAsia"/>
+          <w:lang w:eastAsia="zh-TW"/>
+        </w:rPr>
+        <w:t>)</w:t>
+      </w:r>
+      <w:r>
+        <w:rPr>
+          <w:rFonts w:hint="eastAsia"/>
+          <w:lang w:eastAsia="zh-TW"/>
+        </w:rPr>
+        <w:t>.</w:t>
       </w:r>
       <w:r>
         <w:rPr>
@@ -1319,6 +1812,13 @@
           <w:rFonts w:eastAsia="新細明體" w:hint="eastAsia"/>
           <w:lang w:eastAsia="zh-TW"/>
         </w:rPr>
+        <w:t xml:space="preserve">provided and </w:t>
+      </w:r>
+      <w:r>
+        <w:rPr>
+          <w:rFonts w:eastAsia="新細明體" w:hint="eastAsia"/>
+          <w:lang w:eastAsia="zh-TW"/>
+        </w:rPr>
         <w:t>tested in this homework</w:t>
       </w:r>
       <w:r>
@@ -1333,7 +1833,21 @@
           <w:rFonts w:eastAsia="新細明體" w:hint="eastAsia"/>
           <w:lang w:eastAsia="zh-TW"/>
         </w:rPr>
-        <w:t>store all the data</w:t>
+        <w:t xml:space="preserve">are generated by the </w:t>
+      </w:r>
+      <w:r>
+        <w:rPr>
+          <w:rFonts w:eastAsia="新細明體" w:hint="eastAsia"/>
+          <w:lang w:eastAsia="zh-TW"/>
+        </w:rPr>
+        <w:t>Micros</w:t>
+      </w:r>
+      <w:r>
+        <w:rPr>
+          <w:rFonts w:eastAsia="新細明體" w:hint="eastAsia"/>
+          <w:lang w:eastAsia="zh-TW"/>
+        </w:rPr>
+        <w:t>oft Excel Program.</w:t>
       </w:r>
       <w:r>
         <w:rPr>
@@ -1345,17 +1859,53 @@
       <w:r>
         <w:rPr>
           <w:rFonts w:eastAsia="新細明體" w:hint="eastAsia"/>
-          <w:u w:val="single"/>
-          <w:lang w:eastAsia="zh-TW"/>
-        </w:rPr>
-        <w:t>in a single line</w:t>
-      </w:r>
-      <w:r>
-        <w:rPr>
-          <w:rFonts w:eastAsia="新細明體" w:hint="eastAsia"/>
-          <w:lang w:eastAsia="zh-TW"/>
-        </w:rPr>
-        <w:t xml:space="preserve">. </w:t>
+          <w:lang w:eastAsia="zh-TW"/>
+        </w:rPr>
+        <w:t xml:space="preserve">However, the </w:t>
+      </w:r>
+      <w:r>
+        <w:rPr>
+          <w:rFonts w:eastAsia="新細明體"/>
+          <w:lang w:eastAsia="zh-TW"/>
+        </w:rPr>
+        <w:t>occurrence</w:t>
+      </w:r>
+      <w:r>
+        <w:rPr>
+          <w:rFonts w:eastAsia="新細明體" w:hint="eastAsia"/>
+          <w:lang w:eastAsia="zh-TW"/>
+        </w:rPr>
+        <w:t xml:space="preserve"> of </w:t>
+      </w:r>
+      <w:r>
+        <w:rPr>
+          <w:rFonts w:ascii="Courier New" w:hAnsi="Courier New" w:cs="Courier New"/>
+          <w:sz w:val="20"/>
+          <w:szCs w:val="20"/>
+        </w:rPr>
+        <w:t>^M</w:t>
+      </w:r>
+      <w:r>
+        <w:rPr>
+          <w:rFonts w:eastAsia="新細明體" w:hint="eastAsia"/>
+          <w:lang w:eastAsia="zh-TW"/>
+        </w:rPr>
+        <w:t xml:space="preserve"> and </w:t>
+      </w:r>
+      <w:r>
+        <w:rPr>
+          <w:rFonts w:ascii="Courier New" w:hAnsi="Courier New" w:cs="Courier New"/>
+          <w:sz w:val="20"/>
+          <w:lang w:eastAsia="zh-TW"/>
+        </w:rPr>
+        <w:t>^J</w:t>
+      </w:r>
+      <w:r>
+        <w:rPr>
+          <w:rFonts w:eastAsia="新細明體" w:hint="eastAsia"/>
+          <w:lang w:eastAsia="zh-TW"/>
+        </w:rPr>
+        <w:t xml:space="preserve"> may vary depending on the platform/tool the .csv file is generated.</w:t>
       </w:r>
     </w:p>
     <w:p>
@@ -1584,33 +2134,49 @@
           <w:rFonts w:hint="eastAsia"/>
           <w:lang w:eastAsia="zh-TW"/>
         </w:rPr>
-        <w:t xml:space="preserve">Saving it as a .csv file, and you will see the content in a single line (e.g. viewed in a text editor such as </w:t>
-      </w:r>
-      <w:r>
-        <w:rPr>
-          <w:lang w:eastAsia="zh-TW"/>
-        </w:rPr>
-        <w:t>“</w:t>
-      </w:r>
-      <w:r>
-        <w:rPr>
-          <w:rFonts w:hint="eastAsia"/>
-          <w:lang w:eastAsia="zh-TW"/>
-        </w:rPr>
-        <w:t>vim</w:t>
-      </w:r>
-      <w:r>
-        <w:rPr>
-          <w:lang w:eastAsia="zh-TW"/>
-        </w:rPr>
-        <w:t>”</w:t>
-      </w:r>
-      <w:r>
-        <w:rPr>
-          <w:rFonts w:hint="eastAsia"/>
-          <w:lang w:eastAsia="zh-TW"/>
-        </w:rPr>
-        <w:t>):</w:t>
+        <w:t xml:space="preserve">Saving it as a .csv file, and you </w:t>
+      </w:r>
+      <w:r>
+        <w:rPr>
+          <w:rFonts w:hint="eastAsia"/>
+          <w:lang w:eastAsia="zh-TW"/>
+        </w:rPr>
+        <w:t>may</w:t>
+      </w:r>
+      <w:r>
+        <w:rPr>
+          <w:rFonts w:hint="eastAsia"/>
+          <w:lang w:eastAsia="zh-TW"/>
+        </w:rPr>
+        <w:t xml:space="preserve"> </w:t>
+      </w:r>
+      <w:r>
+        <w:rPr>
+          <w:rFonts w:hint="eastAsia"/>
+          <w:lang w:eastAsia="zh-TW"/>
+        </w:rPr>
+        <w:t>find its</w:t>
+      </w:r>
+      <w:r>
+        <w:rPr>
+          <w:rFonts w:hint="eastAsia"/>
+          <w:lang w:eastAsia="zh-TW"/>
+        </w:rPr>
+        <w:t xml:space="preserve"> content</w:t>
+      </w:r>
+      <w:r>
+        <w:rPr>
+          <w:rFonts w:hint="eastAsia"/>
+          <w:lang w:eastAsia="zh-TW"/>
+        </w:rPr>
+        <w:t xml:space="preserve"> as</w:t>
+      </w:r>
+      <w:r>
+        <w:rPr>
+          <w:rFonts w:hint="eastAsia"/>
+          <w:lang w:eastAsia="zh-TW"/>
+        </w:rPr>
+        <w:t>:</w:t>
       </w:r>
     </w:p>
     <w:p>
@@ -1637,7 +2203,63 @@
           <w:sz w:val="20"/>
           <w:szCs w:val="20"/>
         </w:rPr>
-        <w:t>1,2^M3,^M5,6^M,8^M</w:t>
+        <w:t>1,2^M</w:t>
+      </w:r>
+      <w:r>
+        <w:rPr>
+          <w:rFonts w:ascii="Courier New" w:hAnsi="Courier New" w:cs="Courier New" w:hint="eastAsia"/>
+          <w:sz w:val="20"/>
+          <w:szCs w:val="20"/>
+        </w:rPr>
+        <w:t>^</w:t>
+      </w:r>
+      <w:r>
+        <w:rPr>
+          <w:rFonts w:ascii="Courier New" w:hAnsi="Courier New" w:cs="Courier New" w:hint="eastAsia"/>
+          <w:sz w:val="20"/>
+          <w:szCs w:val="20"/>
+        </w:rPr>
+        <w:t>J</w:t>
+      </w:r>
+      <w:r>
+        <w:rPr>
+          <w:rFonts w:ascii="Courier New" w:hAnsi="Courier New" w:cs="Courier New"/>
+          <w:sz w:val="20"/>
+          <w:szCs w:val="20"/>
+        </w:rPr>
+        <w:t>3,^M</w:t>
+      </w:r>
+      <w:r>
+        <w:rPr>
+          <w:rFonts w:ascii="Courier New" w:hAnsi="Courier New" w:cs="Courier New" w:hint="eastAsia"/>
+          <w:sz w:val="20"/>
+          <w:szCs w:val="20"/>
+        </w:rPr>
+        <w:t>^J</w:t>
+      </w:r>
+      <w:r>
+        <w:rPr>
+          <w:rFonts w:ascii="Courier New" w:hAnsi="Courier New" w:cs="Courier New"/>
+          <w:sz w:val="20"/>
+          <w:szCs w:val="20"/>
+        </w:rPr>
+        <w:t>5,6^M</w:t>
+      </w:r>
+      <w:r>
+        <w:rPr>
+          <w:rFonts w:ascii="Courier New" w:hAnsi="Courier New" w:cs="Courier New" w:hint="eastAsia"/>
+          <w:sz w:val="20"/>
+          <w:szCs w:val="20"/>
+        </w:rPr>
+        <w:t>^J</w:t>
+      </w:r>
+      <w:r>
+        <w:rPr>
+          <w:rFonts w:ascii="Courier New" w:hAnsi="Courier New" w:cs="Courier New"/>
+          <w:sz w:val="20"/>
+          <w:szCs w:val="20"/>
+        </w:rPr>
+        <w:t>,8</w:t>
       </w:r>
     </w:p>
     <w:p>
@@ -1654,7 +2276,7 @@
           <w:rFonts w:eastAsia="新細明體" w:hint="eastAsia"/>
           <w:lang w:eastAsia="zh-TW"/>
         </w:rPr>
-        <w:t>No extra character (in this line)</w:t>
+        <w:t>No extra character</w:t>
       </w:r>
       <w:r>
         <w:rPr>
@@ -1673,6 +2295,14 @@
       </w:r>
       <w:r>
         <w:rPr>
+          <w:rFonts w:ascii="Courier New" w:hAnsi="Courier New" w:cs="Courier New" w:hint="eastAsia"/>
+          <w:sz w:val="20"/>
+          <w:szCs w:val="20"/>
+        </w:rPr>
+        <w:t xml:space="preserve"> and/or ^J</w:t>
+      </w:r>
+      <w:r>
+        <w:rPr>
           <w:rFonts w:eastAsia="新細明體"/>
           <w:lang w:eastAsia="zh-TW"/>
         </w:rPr>
@@ -1683,7 +2313,45 @@
           <w:rFonts w:eastAsia="新細明體" w:hint="eastAsia"/>
           <w:lang w:eastAsia="zh-TW"/>
         </w:rPr>
-        <w:t xml:space="preserve"> is presented after the last </w:t>
+        <w:t xml:space="preserve"> is presented after the </w:t>
+      </w:r>
+      <w:r>
+        <w:rPr>
+          <w:rFonts w:eastAsia="新細明體" w:hint="eastAsia"/>
+          <w:lang w:eastAsia="zh-TW"/>
+        </w:rPr>
+        <w:t xml:space="preserve">last </w:t>
+      </w:r>
+      <w:r>
+        <w:t>data</w:t>
+      </w:r>
+      <w:r>
+        <w:rPr>
+          <w:rFonts w:eastAsia="新細明體"/>
+          <w:lang w:eastAsia="zh-TW"/>
+        </w:rPr>
+        <w:t xml:space="preserve">. </w:t>
+      </w:r>
+      <w:r>
+        <w:rPr>
+          <w:rFonts w:eastAsia="新細明體" w:hint="eastAsia"/>
+          <w:lang w:eastAsia="zh-TW"/>
+        </w:rPr>
+        <w:t>Therefore, you s</w:t>
+      </w:r>
+      <w:r>
+        <w:rPr>
+          <w:rFonts w:eastAsia="新細明體" w:hint="eastAsia"/>
+          <w:lang w:eastAsia="zh-TW"/>
+        </w:rPr>
+        <w:t xml:space="preserve">hould be able to calculate </w:t>
+      </w:r>
+      <w:r>
+        <w:rPr>
+          <w:rFonts w:eastAsia="新細明體" w:hint="eastAsia"/>
+          <w:lang w:eastAsia="zh-TW"/>
+        </w:rPr>
+        <w:t xml:space="preserve">the number of rows by the apparence of </w:t>
       </w:r>
       <w:r>
         <w:rPr>
@@ -1695,46 +2363,53 @@
       </w:r>
       <w:r>
         <w:rPr>
-          <w:rFonts w:eastAsia="新細明體" w:hint="eastAsia"/>
-          <w:lang w:eastAsia="zh-TW"/>
-        </w:rPr>
-        <w:t>. Therefore, you s</w:t>
-      </w:r>
-      <w:r>
-        <w:rPr>
-          <w:rFonts w:eastAsia="新細明體" w:hint="eastAsia"/>
-          <w:lang w:eastAsia="zh-TW"/>
-        </w:rPr>
-        <w:t xml:space="preserve">hould be able to calculate </w:t>
-      </w:r>
-      <w:r>
-        <w:rPr>
-          <w:rFonts w:eastAsia="新細明體" w:hint="eastAsia"/>
-          <w:lang w:eastAsia="zh-TW"/>
-        </w:rPr>
-        <w:t xml:space="preserve">the numbers of rows and columns by the </w:t>
-      </w:r>
-      <w:r>
-        <w:rPr>
-          <w:rFonts w:eastAsia="新細明體"/>
-          <w:lang w:eastAsia="zh-TW"/>
-        </w:rPr>
-        <w:t>occurrences</w:t>
-      </w:r>
-      <w:r>
-        <w:rPr>
-          <w:rFonts w:eastAsia="新細明體" w:hint="eastAsia"/>
-          <w:lang w:eastAsia="zh-TW"/>
-        </w:rPr>
-        <w:t xml:space="preserve"> of </w:t>
-      </w:r>
-      <w:r>
-        <w:rPr>
-          <w:rFonts w:ascii="Courier New" w:hAnsi="Courier New" w:cs="Courier New"/>
-          <w:sz w:val="20"/>
-          <w:szCs w:val="20"/>
-        </w:rPr>
-        <w:t>^M</w:t>
+          <w:rFonts w:ascii="Courier New" w:hAnsi="Courier New" w:cs="Courier New" w:hint="eastAsia"/>
+          <w:sz w:val="20"/>
+          <w:szCs w:val="20"/>
+        </w:rPr>
+        <w:t xml:space="preserve"> and/or ^J</w:t>
+      </w:r>
+      <w:r>
+        <w:rPr>
+          <w:rFonts w:eastAsia="新細明體" w:hint="eastAsia"/>
+          <w:lang w:eastAsia="zh-TW"/>
+        </w:rPr>
+        <w:t xml:space="preserve"> and the number of columns by the </w:t>
+      </w:r>
+      <w:r>
+        <w:rPr>
+          <w:rFonts w:eastAsia="新細明體"/>
+          <w:lang w:eastAsia="zh-TW"/>
+        </w:rPr>
+        <w:t>occur</w:t>
+      </w:r>
+      <w:r>
+        <w:rPr>
+          <w:rFonts w:eastAsia="新細明體" w:hint="eastAsia"/>
+          <w:lang w:eastAsia="zh-TW"/>
+        </w:rPr>
+        <w:t>r</w:t>
+      </w:r>
+      <w:r>
+        <w:rPr>
+          <w:rFonts w:eastAsia="新細明體"/>
+          <w:lang w:eastAsia="zh-TW"/>
+        </w:rPr>
+        <w:t>ences of ‘</w:t>
+      </w:r>
+      <w:r>
+        <w:rPr>
+          <w:rFonts w:eastAsia="新細明體" w:hint="eastAsia"/>
+          <w:lang w:eastAsia="zh-TW"/>
+        </w:rPr>
+        <w:t>,</w:t>
+      </w:r>
+      <w:r>
+        <w:rPr>
+          <w:rFonts w:eastAsia="新細明體"/>
+          <w:lang w:eastAsia="zh-TW"/>
+        </w:rPr>
+        <w:t>’</w:t>
       </w:r>
       <w:r>
         <w:rPr>
@@ -1773,7 +2448,21 @@
           <w:rFonts w:eastAsia="新細明體" w:hint="eastAsia"/>
           <w:lang w:eastAsia="zh-TW"/>
         </w:rPr>
-        <w:t xml:space="preserve">: (1) All the cells in the table contain </w:t>
+        <w:t>: (1) All the cells</w:t>
+      </w:r>
+      <w:r>
+        <w:rPr>
+          <w:rFonts w:eastAsia="新細明體" w:hint="eastAsia"/>
+          <w:lang w:eastAsia="zh-TW"/>
+        </w:rPr>
+        <w:t>, if not empty,</w:t>
+      </w:r>
+      <w:r>
+        <w:rPr>
+          <w:rFonts w:eastAsia="新細明體" w:hint="eastAsia"/>
+          <w:lang w:eastAsia="zh-TW"/>
+        </w:rPr>
+        <w:t xml:space="preserve"> in the table contain </w:t>
       </w:r>
       <w:r>
         <w:rPr>
@@ -1788,21 +2477,112 @@
           <w:rFonts w:eastAsia="新細明體" w:hint="eastAsia"/>
           <w:lang w:eastAsia="zh-TW"/>
         </w:rPr>
-        <w:t xml:space="preserve"> data only</w:t>
-      </w:r>
-      <w:r>
-        <w:rPr>
-          <w:rFonts w:eastAsia="新細明體" w:hint="eastAsia"/>
-          <w:lang w:eastAsia="zh-TW"/>
-        </w:rPr>
-        <w:t xml:space="preserve"> and their values are between -99 and 100</w:t>
-      </w:r>
-      <w:r>
-        <w:rPr>
-          <w:rFonts w:eastAsia="新細明體" w:hint="eastAsia"/>
-          <w:lang w:eastAsia="zh-TW"/>
-        </w:rPr>
-        <w:t>, if not empty. You don</w:t>
+        <w:t xml:space="preserve"> data </w:t>
+      </w:r>
+      <w:r>
+        <w:rPr>
+          <w:rFonts w:eastAsia="新細明體" w:hint="eastAsia"/>
+          <w:lang w:eastAsia="zh-TW"/>
+        </w:rPr>
+        <w:t xml:space="preserve">with the range from </w:t>
+      </w:r>
+      <w:r>
+        <w:rPr>
+          <w:rFonts w:ascii="Courier New" w:eastAsia="新細明體" w:hAnsi="Courier New" w:cs="Courier New"/>
+          <w:lang w:eastAsia="zh-TW"/>
+        </w:rPr>
+        <w:t>INT_MIN</w:t>
+      </w:r>
+      <w:r>
+        <w:rPr>
+          <w:rFonts w:eastAsia="新細明體" w:hint="eastAsia"/>
+          <w:lang w:eastAsia="zh-TW"/>
+        </w:rPr>
+        <w:t xml:space="preserve"> to </w:t>
+      </w:r>
+      <w:r>
+        <w:rPr>
+          <w:rFonts w:ascii="Courier New" w:eastAsia="新細明體" w:hAnsi="Courier New" w:cs="Courier New"/>
+          <w:lang w:eastAsia="zh-TW"/>
+        </w:rPr>
+        <w:t>INT_MAX</w:t>
+      </w:r>
+      <w:r>
+        <w:rPr>
+          <w:rFonts w:eastAsia="新細明體" w:hint="eastAsia"/>
+          <w:lang w:eastAsia="zh-TW"/>
+        </w:rPr>
+        <w:t xml:space="preserve"> </w:t>
+      </w:r>
+      <w:r>
+        <w:rPr>
+          <w:rFonts w:eastAsia="新細明體"/>
+          <w:lang w:eastAsia="zh-TW"/>
+        </w:rPr>
+        <w:t>–</w:t>
+      </w:r>
+      <w:r>
+        <w:rPr>
+          <w:rFonts w:eastAsia="新細明體" w:hint="eastAsia"/>
+          <w:lang w:eastAsia="zh-TW"/>
+        </w:rPr>
+        <w:t xml:space="preserve"> 1 (as defined </w:t>
+      </w:r>
+      <w:r>
+        <w:rPr>
+          <w:rFonts w:eastAsia="新細明體" w:hint="eastAsia"/>
+          <w:lang w:eastAsia="zh-TW"/>
+        </w:rPr>
+        <w:t xml:space="preserve">by </w:t>
+      </w:r>
+      <w:r>
+        <w:rPr>
+          <w:rFonts w:eastAsia="新細明體" w:hint="eastAsia"/>
+          <w:lang w:eastAsia="zh-TW"/>
+        </w:rPr>
+        <w:t xml:space="preserve">the type </w:t>
+      </w:r>
+      <w:r>
+        <w:rPr>
+          <w:rFonts w:eastAsia="新細明體"/>
+          <w:lang w:eastAsia="zh-TW"/>
+        </w:rPr>
+        <w:t>“</w:t>
+      </w:r>
+      <w:r>
+        <w:rPr>
+          <w:rFonts w:eastAsia="新細明體" w:hint="eastAsia"/>
+          <w:lang w:eastAsia="zh-TW"/>
+        </w:rPr>
+        <w:t>int</w:t>
+      </w:r>
+      <w:r>
+        <w:rPr>
+          <w:rFonts w:eastAsia="新細明體"/>
+          <w:lang w:eastAsia="zh-TW"/>
+        </w:rPr>
+        <w:t>”</w:t>
+      </w:r>
+      <w:r>
+        <w:rPr>
+          <w:rFonts w:eastAsia="新細明體" w:hint="eastAsia"/>
+          <w:lang w:eastAsia="zh-TW"/>
+        </w:rPr>
+        <w:t xml:space="preserve"> in C++</w:t>
+      </w:r>
+      <w:r>
+        <w:rPr>
+          <w:rFonts w:eastAsia="新細明體" w:hint="eastAsia"/>
+          <w:lang w:eastAsia="zh-TW"/>
+        </w:rPr>
+        <w:t>)</w:t>
+      </w:r>
+      <w:r>
+        <w:rPr>
+          <w:rFonts w:eastAsia="新細明體" w:hint="eastAsia"/>
+          <w:lang w:eastAsia="zh-TW"/>
+        </w:rPr>
+        <w:t>. You don</w:t>
       </w:r>
       <w:r>
         <w:rPr>
@@ -1844,6 +2624,83 @@
           <w:rFonts w:eastAsia="新細明體" w:hint="eastAsia"/>
           <w:lang w:eastAsia="zh-TW"/>
         </w:rPr>
+        <w:t xml:space="preserve">For empty cell, you can store it as </w:t>
+      </w:r>
+      <w:r>
+        <w:rPr>
+          <w:rFonts w:ascii="Courier New" w:eastAsia="新細明體" w:hAnsi="Courier New" w:cs="Courier New"/>
+          <w:lang w:eastAsia="zh-TW"/>
+        </w:rPr>
+        <w:t>INT_MAX</w:t>
+      </w:r>
+      <w:r>
+        <w:rPr>
+          <w:rFonts w:eastAsia="新細明體" w:hint="eastAsia"/>
+          <w:lang w:eastAsia="zh-TW"/>
+        </w:rPr>
+        <w:t xml:space="preserve">. However, when it is printed, you should print it as </w:t>
+      </w:r>
+      <w:r>
+        <w:rPr>
+          <w:rFonts w:eastAsia="新細明體"/>
+          <w:lang w:eastAsia="zh-TW"/>
+        </w:rPr>
+        <w:t>‘</w:t>
+      </w:r>
+      <w:r>
+        <w:rPr>
+          <w:rFonts w:eastAsia="新細明體" w:hint="eastAsia"/>
+          <w:lang w:eastAsia="zh-TW"/>
+        </w:rPr>
+        <w:t>.</w:t>
+      </w:r>
+      <w:r>
+        <w:rPr>
+          <w:rFonts w:eastAsia="新細明體"/>
+          <w:lang w:eastAsia="zh-TW"/>
+        </w:rPr>
+        <w:t>’</w:t>
+      </w:r>
+      <w:r>
+        <w:rPr>
+          <w:rFonts w:eastAsia="新細明體" w:hint="eastAsia"/>
+          <w:lang w:eastAsia="zh-TW"/>
+        </w:rPr>
+        <w:t xml:space="preserve">, not </w:t>
+      </w:r>
+      <w:r>
+        <w:rPr>
+          <w:rFonts w:ascii="Courier New" w:eastAsia="新細明體" w:hAnsi="Courier New" w:cs="Courier New"/>
+          <w:lang w:eastAsia="zh-TW"/>
+        </w:rPr>
+        <w:t>INT_MAX</w:t>
+      </w:r>
+      <w:r>
+        <w:rPr>
+          <w:rFonts w:eastAsia="新細明體" w:hint="eastAsia"/>
+          <w:lang w:eastAsia="zh-TW"/>
+        </w:rPr>
+        <w:t xml:space="preserve"> nor its corresponding integral value (see </w:t>
+      </w:r>
+      <w:r>
+        <w:rPr>
+          <w:rFonts w:ascii="Courier New" w:eastAsia="新細明體" w:hAnsi="Courier New" w:cs="Courier New"/>
+          <w:lang w:eastAsia="zh-TW"/>
+        </w:rPr>
+        <w:t>PRINT</w:t>
+      </w:r>
+      <w:r>
+        <w:rPr>
+          <w:rFonts w:eastAsia="新細明體" w:hint="eastAsia"/>
+          <w:lang w:eastAsia="zh-TW"/>
+        </w:rPr>
+        <w:t xml:space="preserve"> command). </w:t>
+      </w:r>
+      <w:r>
+        <w:rPr>
+          <w:rFonts w:eastAsia="新細明體" w:hint="eastAsia"/>
+          <w:lang w:eastAsia="zh-TW"/>
+        </w:rPr>
         <w:t xml:space="preserve">(2) </w:t>
       </w:r>
       <w:r>
@@ -1984,22 +2841,21 @@
           <w:rFonts w:eastAsia="新細明體" w:hint="eastAsia"/>
           <w:lang w:eastAsia="zh-TW"/>
         </w:rPr>
-        <w:t xml:space="preserve">errors in reading .csv file (e.g. missing </w:t>
-      </w:r>
-      <w:r>
-        <w:rPr>
-          <w:rFonts w:ascii="Courier New" w:hAnsi="Courier New" w:cs="Courier New"/>
-          <w:sz w:val="20"/>
-          <w:szCs w:val="20"/>
-        </w:rPr>
-        <w:t>^M</w:t>
-      </w:r>
-      <w:r>
-        <w:rPr>
-          <w:rFonts w:eastAsia="新細明體" w:hint="eastAsia"/>
-          <w:lang w:eastAsia="zh-TW"/>
-        </w:rPr>
-        <w:t xml:space="preserve"> at the end)</w:t>
+        <w:t xml:space="preserve">errors in reading .csv file (e.g. </w:t>
+      </w:r>
+      <w:r>
+        <w:rPr>
+          <w:rFonts w:eastAsia="新細明體" w:hint="eastAsia"/>
+          <w:lang w:eastAsia="zh-TW"/>
+        </w:rPr>
+        <w:t>non-integral symbol</w:t>
+      </w:r>
+      <w:r>
+        <w:rPr>
+          <w:rFonts w:eastAsia="新細明體" w:hint="eastAsia"/>
+          <w:lang w:eastAsia="zh-TW"/>
+        </w:rPr>
+        <w:t>)</w:t>
       </w:r>
       <w:r>
         <w:rPr>
@@ -2014,6 +2870,41 @@
           <w:lang w:eastAsia="zh-TW"/>
         </w:rPr>
         <w:t>.</w:t>
+      </w:r>
+      <w:r>
+        <w:rPr>
+          <w:rFonts w:eastAsia="新細明體" w:hint="eastAsia"/>
+          <w:lang w:eastAsia="zh-TW"/>
+        </w:rPr>
+        <w:t xml:space="preserve"> (5) You also don</w:t>
+      </w:r>
+      <w:r>
+        <w:rPr>
+          <w:rFonts w:eastAsia="新細明體"/>
+          <w:lang w:eastAsia="zh-TW"/>
+        </w:rPr>
+        <w:t>’</w:t>
+      </w:r>
+      <w:r>
+        <w:rPr>
+          <w:rFonts w:eastAsia="新細明體" w:hint="eastAsia"/>
+          <w:lang w:eastAsia="zh-TW"/>
+        </w:rPr>
+        <w:t xml:space="preserve">t need to handle any </w:t>
+      </w:r>
+      <w:r>
+        <w:rPr>
+          <w:rFonts w:eastAsia="新細明體" w:hint="eastAsia"/>
+          <w:lang w:eastAsia="zh-TW"/>
+        </w:rPr>
+        <w:t>computing</w:t>
+      </w:r>
+      <w:r>
+        <w:rPr>
+          <w:rFonts w:eastAsia="新細明體" w:hint="eastAsia"/>
+          <w:lang w:eastAsia="zh-TW"/>
+        </w:rPr>
+        <w:t xml:space="preserve"> errors (e.g. integer overfloat, divided by zero, etc) for the operations of the commands.</w:t>
       </w:r>
     </w:p>
     <w:p>
@@ -2404,6 +3295,9 @@
         <w:spacing w:before="240" w:after="120"/>
         <w:ind w:leftChars="150" w:left="720" w:hangingChars="150" w:hanging="360"/>
         <w:jc w:val="both"/>
+        <w:rPr>
+          <w:lang w:eastAsia="zh-TW"/>
+        </w:rPr>
       </w:pPr>
       <w:r>
         <w:t>(a)</w:t>
@@ -2534,7 +3428,25 @@
           <w:szCs w:val="20"/>
           <w:lang w:eastAsia="zh-TW"/>
         </w:rPr>
-        <w:t>hw1_example.csv</w:t>
+        <w:t>test</w:t>
+      </w:r>
+      <w:r>
+        <w:rPr>
+          <w:rFonts w:ascii="Courier New" w:eastAsia="新細明體" w:hAnsi="Courier New" w:cs="Courier New" w:hint="eastAsia"/>
+          <w:sz w:val="20"/>
+          <w:szCs w:val="20"/>
+          <w:lang w:eastAsia="zh-TW"/>
+        </w:rPr>
+        <w:t>1</w:t>
+      </w:r>
+      <w:r>
+        <w:rPr>
+          <w:rFonts w:ascii="Courier New" w:eastAsia="新細明體" w:hAnsi="Courier New" w:cs="Courier New" w:hint="eastAsia"/>
+          <w:sz w:val="20"/>
+          <w:szCs w:val="20"/>
+          <w:lang w:eastAsia="zh-TW"/>
+        </w:rPr>
+        <w:t>.csv</w:t>
       </w:r>
     </w:p>
     <w:p>
@@ -2607,7 +3519,16 @@
           <w:szCs w:val="20"/>
           <w:lang w:eastAsia="zh-TW"/>
         </w:rPr>
-        <w:t>hw1_example.csv</w:t>
+        <w:t>test</w:t>
+      </w:r>
+      <w:r>
+        <w:rPr>
+          <w:rFonts w:ascii="Courier New" w:eastAsia="新細明體" w:hAnsi="Courier New" w:cs="Courier New" w:hint="eastAsia"/>
+          <w:sz w:val="20"/>
+          <w:szCs w:val="20"/>
+          <w:lang w:eastAsia="zh-TW"/>
+        </w:rPr>
+        <w:t>1.csv</w:t>
       </w:r>
       <w:r>
         <w:rPr>
@@ -3161,7 +4082,7 @@
     <w:p>
       <w:pPr>
         <w:tabs>
-          <w:tab w:val="left" w:pos="1134"/>
+          <w:tab w:val="left" w:pos="1120"/>
         </w:tabs>
         <w:ind w:leftChars="442" w:left="1061" w:firstLineChars="9" w:firstLine="18"/>
         <w:jc w:val="both"/>
@@ -3174,18 +4095,18 @@
       </w:pPr>
       <w:r>
         <w:rPr>
-          <w:rFonts w:ascii="Courier New" w:eastAsia="新細明體" w:hAnsi="Courier New" w:cs="Courier New" w:hint="eastAsia"/>
-          <w:sz w:val="20"/>
-          <w:szCs w:val="20"/>
-          <w:lang w:eastAsia="zh-TW"/>
-        </w:rPr>
-        <w:t xml:space="preserve">   const int operator[] (size_t i) const;</w:t>
-      </w:r>
-    </w:p>
-    <w:p>
-      <w:pPr>
-        <w:tabs>
-          <w:tab w:val="left" w:pos="1134"/>
+          <w:rFonts w:ascii="Courier New" w:eastAsia="新細明體" w:hAnsi="Courier New" w:cs="Courier New"/>
+          <w:sz w:val="20"/>
+          <w:szCs w:val="20"/>
+          <w:lang w:eastAsia="zh-TW"/>
+        </w:rPr>
+        <w:t xml:space="preserve">   // TODO: define constructor and member functions on your own</w:t>
+      </w:r>
+    </w:p>
+    <w:p>
+      <w:pPr>
+        <w:tabs>
+          <w:tab w:val="left" w:pos="1120"/>
         </w:tabs>
         <w:ind w:leftChars="442" w:left="1061" w:firstLineChars="9" w:firstLine="18"/>
         <w:jc w:val="both"/>
@@ -3196,15 +4117,6 @@
           <w:lang w:eastAsia="zh-TW"/>
         </w:rPr>
       </w:pPr>
-      <w:r>
-        <w:rPr>
-          <w:rFonts w:ascii="Courier New" w:eastAsia="新細明體" w:hAnsi="Courier New" w:cs="Courier New" w:hint="eastAsia"/>
-          <w:sz w:val="20"/>
-          <w:szCs w:val="20"/>
-          <w:lang w:eastAsia="zh-TW"/>
-        </w:rPr>
-        <w:t xml:space="preserve">   int&amp; operator[] (size_t i);</w:t>
-      </w:r>
     </w:p>
     <w:p>
       <w:pPr>
@@ -3222,12 +4134,12 @@
       </w:pPr>
       <w:r>
         <w:rPr>
-          <w:rFonts w:ascii="Courier New" w:eastAsia="新細明體" w:hAnsi="Courier New" w:cs="Courier New" w:hint="eastAsia"/>
-          <w:sz w:val="20"/>
-          <w:szCs w:val="20"/>
-          <w:lang w:eastAsia="zh-TW"/>
-        </w:rPr>
-        <w:t>private:</w:t>
+          <w:rFonts w:ascii="Courier New" w:eastAsia="新細明體" w:hAnsi="Courier New" w:cs="Courier New"/>
+          <w:sz w:val="20"/>
+          <w:szCs w:val="20"/>
+          <w:lang w:eastAsia="zh-TW"/>
+        </w:rPr>
+        <w:t xml:space="preserve">   // Basic access functions</w:t>
       </w:r>
     </w:p>
     <w:p>
@@ -3251,6 +4163,120 @@
           <w:szCs w:val="20"/>
           <w:lang w:eastAsia="zh-TW"/>
         </w:rPr>
+        <w:t xml:space="preserve">   const int operator[] (size_t i) const</w:t>
+      </w:r>
+      <w:r>
+        <w:rPr>
+          <w:rFonts w:ascii="Courier New" w:eastAsia="新細明體" w:hAnsi="Courier New" w:cs="Courier New" w:hint="eastAsia"/>
+          <w:sz w:val="20"/>
+          <w:szCs w:val="20"/>
+          <w:lang w:eastAsia="zh-TW"/>
+        </w:rPr>
+        <w:t xml:space="preserve"> </w:t>
+      </w:r>
+      <w:r>
+        <w:rPr>
+          <w:rFonts w:ascii="Courier New" w:eastAsia="新細明體" w:hAnsi="Courier New" w:cs="Courier New"/>
+          <w:sz w:val="20"/>
+          <w:szCs w:val="20"/>
+          <w:lang w:eastAsia="zh-TW"/>
+        </w:rPr>
+        <w:t>{ return _data[i]; }</w:t>
+      </w:r>
+    </w:p>
+    <w:p>
+      <w:pPr>
+        <w:tabs>
+          <w:tab w:val="left" w:pos="1134"/>
+        </w:tabs>
+        <w:ind w:leftChars="442" w:left="1061" w:firstLineChars="9" w:firstLine="18"/>
+        <w:jc w:val="both"/>
+        <w:rPr>
+          <w:rFonts w:ascii="Courier New" w:eastAsia="新細明體" w:hAnsi="Courier New" w:cs="Courier New"/>
+          <w:sz w:val="20"/>
+          <w:szCs w:val="20"/>
+          <w:lang w:eastAsia="zh-TW"/>
+        </w:rPr>
+      </w:pPr>
+      <w:r>
+        <w:rPr>
+          <w:rFonts w:ascii="Courier New" w:eastAsia="新細明體" w:hAnsi="Courier New" w:cs="Courier New" w:hint="eastAsia"/>
+          <w:sz w:val="20"/>
+          <w:szCs w:val="20"/>
+          <w:lang w:eastAsia="zh-TW"/>
+        </w:rPr>
+        <w:t xml:space="preserve">   int&amp; operator[] (size_t i) </w:t>
+      </w:r>
+      <w:r>
+        <w:rPr>
+          <w:rFonts w:ascii="Courier New" w:eastAsia="新細明體" w:hAnsi="Courier New" w:cs="Courier New"/>
+          <w:sz w:val="20"/>
+          <w:szCs w:val="20"/>
+          <w:lang w:eastAsia="zh-TW"/>
+        </w:rPr>
+        <w:t>{ return _data[i]; }</w:t>
+      </w:r>
+    </w:p>
+    <w:p>
+      <w:pPr>
+        <w:tabs>
+          <w:tab w:val="left" w:pos="1134"/>
+        </w:tabs>
+        <w:ind w:leftChars="442" w:left="1061" w:firstLineChars="9" w:firstLine="18"/>
+        <w:jc w:val="both"/>
+        <w:rPr>
+          <w:rFonts w:ascii="Courier New" w:eastAsia="新細明體" w:hAnsi="Courier New" w:cs="Courier New"/>
+          <w:sz w:val="20"/>
+          <w:szCs w:val="20"/>
+          <w:lang w:eastAsia="zh-TW"/>
+        </w:rPr>
+      </w:pPr>
+    </w:p>
+    <w:p>
+      <w:pPr>
+        <w:tabs>
+          <w:tab w:val="left" w:pos="1134"/>
+        </w:tabs>
+        <w:ind w:leftChars="442" w:left="1061" w:firstLineChars="9" w:firstLine="18"/>
+        <w:jc w:val="both"/>
+        <w:rPr>
+          <w:rFonts w:ascii="Courier New" w:eastAsia="新細明體" w:hAnsi="Courier New" w:cs="Courier New"/>
+          <w:sz w:val="20"/>
+          <w:szCs w:val="20"/>
+          <w:lang w:eastAsia="zh-TW"/>
+        </w:rPr>
+      </w:pPr>
+      <w:r>
+        <w:rPr>
+          <w:rFonts w:ascii="Courier New" w:eastAsia="新細明體" w:hAnsi="Courier New" w:cs="Courier New" w:hint="eastAsia"/>
+          <w:sz w:val="20"/>
+          <w:szCs w:val="20"/>
+          <w:lang w:eastAsia="zh-TW"/>
+        </w:rPr>
+        <w:t>private:</w:t>
+      </w:r>
+    </w:p>
+    <w:p>
+      <w:pPr>
+        <w:tabs>
+          <w:tab w:val="left" w:pos="1134"/>
+        </w:tabs>
+        <w:ind w:leftChars="442" w:left="1061" w:firstLineChars="9" w:firstLine="18"/>
+        <w:jc w:val="both"/>
+        <w:rPr>
+          <w:rFonts w:ascii="Courier New" w:eastAsia="新細明體" w:hAnsi="Courier New" w:cs="Courier New"/>
+          <w:sz w:val="20"/>
+          <w:szCs w:val="20"/>
+          <w:lang w:eastAsia="zh-TW"/>
+        </w:rPr>
+      </w:pPr>
+      <w:r>
+        <w:rPr>
+          <w:rFonts w:ascii="Courier New" w:eastAsia="新細明體" w:hAnsi="Courier New" w:cs="Courier New" w:hint="eastAsia"/>
+          <w:sz w:val="20"/>
+          <w:szCs w:val="20"/>
+          <w:lang w:eastAsia="zh-TW"/>
+        </w:rPr>
         <w:t xml:space="preserve">   int  *_</w:t>
       </w:r>
       <w:r>
@@ -3270,6 +4296,24 @@
           <w:lang w:eastAsia="zh-TW"/>
         </w:rPr>
         <w:t>;</w:t>
+      </w:r>
+      <w:r>
+        <w:rPr>
+          <w:rFonts w:ascii="Courier New" w:eastAsia="新細明體" w:hAnsi="Courier New" w:cs="Courier New" w:hint="eastAsia"/>
+          <w:sz w:val="20"/>
+          <w:szCs w:val="20"/>
+          <w:lang w:eastAsia="zh-TW"/>
+        </w:rPr>
+        <w:t xml:space="preserve"> </w:t>
+      </w:r>
+      <w:r>
+        <w:rPr>
+          <w:rFonts w:ascii="Courier New" w:eastAsia="新細明體" w:hAnsi="Courier New" w:cs="Courier New"/>
+          <w:sz w:val="16"/>
+          <w:szCs w:val="20"/>
+          <w:lang w:eastAsia="zh-TW"/>
+        </w:rPr>
+        <w:t>// DO NOT change this definition. Use it to store data.</w:t>
       </w:r>
     </w:p>
     <w:p>
@@ -3517,7 +4561,19 @@
         <w:rPr>
           <w:rFonts w:hint="eastAsia"/>
         </w:rPr>
-        <w:t xml:space="preserve"> to </w:t>
+        <w:t xml:space="preserve"> </w:t>
+      </w:r>
+      <w:r>
+        <w:rPr>
+          <w:rFonts w:hint="eastAsia"/>
+        </w:rPr>
+        <w:t xml:space="preserve">to other data type (other than int *) and </w:t>
+      </w:r>
+      <w:r>
+        <w:rPr>
+          <w:rFonts w:hint="eastAsia"/>
+        </w:rPr>
+        <w:t xml:space="preserve">to </w:t>
       </w:r>
       <w:r>
         <w:rPr>
@@ -3530,7 +4586,19 @@
         <w:rPr>
           <w:rFonts w:hint="eastAsia"/>
         </w:rPr>
-        <w:t xml:space="preserve"> and DO NOT use </w:t>
+        <w:t>,</w:t>
+      </w:r>
+      <w:r>
+        <w:rPr>
+          <w:rFonts w:hint="eastAsia"/>
+        </w:rPr>
+        <w:t xml:space="preserve"> </w:t>
+      </w:r>
+      <w:r>
+        <w:rPr>
+          <w:rFonts w:hint="eastAsia"/>
+        </w:rPr>
+        <w:t xml:space="preserve">and DO NOT use </w:t>
       </w:r>
       <w:r>
         <w:t>“</w:t>
@@ -3737,6 +4805,12 @@
         <w:rPr>
           <w:rFonts w:ascii="Courier New" w:hAnsi="Courier New" w:cs="Courier New" w:hint="eastAsia"/>
         </w:rPr>
+        <w:t>_</w:t>
+      </w:r>
+      <w:r>
+        <w:rPr>
+          <w:rFonts w:ascii="Courier New" w:hAnsi="Courier New" w:cs="Courier New" w:hint="eastAsia"/>
+        </w:rPr>
         <w:t>table</w:t>
       </w:r>
       <w:r>
@@ -3812,7 +4886,7 @@
     <w:p>
       <w:pPr>
         <w:tabs>
-          <w:tab w:val="left" w:pos="1134"/>
+          <w:tab w:val="left" w:pos="1120"/>
         </w:tabs>
         <w:ind w:leftChars="442" w:left="1061" w:firstLineChars="9" w:firstLine="18"/>
         <w:jc w:val="both"/>
@@ -3825,45 +4899,18 @@
       </w:pPr>
       <w:r>
         <w:rPr>
-          <w:rFonts w:ascii="Courier New" w:eastAsia="新細明體" w:hAnsi="Courier New" w:cs="Courier New" w:hint="eastAsia"/>
-          <w:sz w:val="20"/>
-          <w:szCs w:val="20"/>
-          <w:lang w:eastAsia="zh-TW"/>
-        </w:rPr>
-        <w:t xml:space="preserve">   const </w:t>
-      </w:r>
-      <w:r>
-        <w:rPr>
-          <w:rFonts w:ascii="Courier New" w:eastAsia="新細明體" w:hAnsi="Courier New" w:cs="Courier New" w:hint="eastAsia"/>
-          <w:sz w:val="20"/>
-          <w:szCs w:val="20"/>
-          <w:lang w:eastAsia="zh-TW"/>
-        </w:rPr>
-        <w:t>Row</w:t>
-      </w:r>
-      <w:r>
-        <w:rPr>
-          <w:rFonts w:ascii="Courier New" w:eastAsia="新細明體" w:hAnsi="Courier New" w:cs="Courier New" w:hint="eastAsia"/>
-          <w:sz w:val="20"/>
-          <w:szCs w:val="20"/>
-          <w:lang w:eastAsia="zh-TW"/>
-        </w:rPr>
-        <w:t>&amp;</w:t>
-      </w:r>
-      <w:r>
-        <w:rPr>
-          <w:rFonts w:ascii="Courier New" w:eastAsia="新細明體" w:hAnsi="Courier New" w:cs="Courier New" w:hint="eastAsia"/>
-          <w:sz w:val="20"/>
-          <w:szCs w:val="20"/>
-          <w:lang w:eastAsia="zh-TW"/>
-        </w:rPr>
-        <w:t xml:space="preserve"> operator[] (size_t i) const;</w:t>
-      </w:r>
-    </w:p>
-    <w:p>
-      <w:pPr>
-        <w:tabs>
-          <w:tab w:val="left" w:pos="1134"/>
+          <w:rFonts w:ascii="Courier New" w:eastAsia="新細明體" w:hAnsi="Courier New" w:cs="Courier New"/>
+          <w:sz w:val="20"/>
+          <w:szCs w:val="20"/>
+          <w:lang w:eastAsia="zh-TW"/>
+        </w:rPr>
+        <w:t xml:space="preserve">   // TODO: define constructor and member functions on your own</w:t>
+      </w:r>
+    </w:p>
+    <w:p>
+      <w:pPr>
+        <w:tabs>
+          <w:tab w:val="left" w:pos="1120"/>
         </w:tabs>
         <w:ind w:leftChars="442" w:left="1061" w:firstLineChars="9" w:firstLine="18"/>
         <w:jc w:val="both"/>
@@ -3876,36 +4923,18 @@
       </w:pPr>
       <w:r>
         <w:rPr>
-          <w:rFonts w:ascii="Courier New" w:eastAsia="新細明體" w:hAnsi="Courier New" w:cs="Courier New" w:hint="eastAsia"/>
-          <w:sz w:val="20"/>
-          <w:szCs w:val="20"/>
-          <w:lang w:eastAsia="zh-TW"/>
-        </w:rPr>
-        <w:t xml:space="preserve">   </w:t>
-      </w:r>
-      <w:r>
-        <w:rPr>
-          <w:rFonts w:ascii="Courier New" w:eastAsia="新細明體" w:hAnsi="Courier New" w:cs="Courier New" w:hint="eastAsia"/>
-          <w:sz w:val="20"/>
-          <w:szCs w:val="20"/>
-          <w:lang w:eastAsia="zh-TW"/>
-        </w:rPr>
-        <w:t>Row</w:t>
-      </w:r>
-      <w:r>
-        <w:rPr>
-          <w:rFonts w:ascii="Courier New" w:eastAsia="新細明體" w:hAnsi="Courier New" w:cs="Courier New" w:hint="eastAsia"/>
-          <w:sz w:val="20"/>
-          <w:szCs w:val="20"/>
-          <w:lang w:eastAsia="zh-TW"/>
-        </w:rPr>
-        <w:t>&amp; operator[] (size_t i);</w:t>
-      </w:r>
-    </w:p>
-    <w:p>
-      <w:pPr>
-        <w:tabs>
-          <w:tab w:val="left" w:pos="1134"/>
+          <w:rFonts w:ascii="Courier New" w:eastAsia="新細明體" w:hAnsi="Courier New" w:cs="Courier New"/>
+          <w:sz w:val="20"/>
+          <w:szCs w:val="20"/>
+          <w:lang w:eastAsia="zh-TW"/>
+        </w:rPr>
+        <w:t xml:space="preserve">   bool read(const string&amp;); // called in main()</w:t>
+      </w:r>
+    </w:p>
+    <w:p>
+      <w:pPr>
+        <w:tabs>
+          <w:tab w:val="left" w:pos="1120"/>
         </w:tabs>
         <w:ind w:leftChars="442" w:left="1061" w:firstLineChars="9" w:firstLine="18"/>
         <w:jc w:val="both"/>
@@ -3916,20 +4945,11 @@
           <w:lang w:eastAsia="zh-TW"/>
         </w:rPr>
       </w:pPr>
-      <w:r>
-        <w:rPr>
-          <w:rFonts w:ascii="Courier New" w:eastAsia="新細明體" w:hAnsi="Courier New" w:cs="Courier New" w:hint="eastAsia"/>
-          <w:sz w:val="20"/>
-          <w:szCs w:val="20"/>
-          <w:lang w:eastAsia="zh-TW"/>
-        </w:rPr>
-        <w:t>private:</w:t>
-      </w:r>
-    </w:p>
-    <w:p>
-      <w:pPr>
-        <w:tabs>
-          <w:tab w:val="left" w:pos="1134"/>
+    </w:p>
+    <w:p>
+      <w:pPr>
+        <w:tabs>
+          <w:tab w:val="left" w:pos="1120"/>
         </w:tabs>
         <w:ind w:leftChars="442" w:left="1061" w:firstLineChars="9" w:firstLine="18"/>
         <w:jc w:val="both"/>
@@ -3942,13 +4962,207 @@
       </w:pPr>
       <w:r>
         <w:rPr>
+          <w:rFonts w:ascii="Courier New" w:eastAsia="新細明體" w:hAnsi="Courier New" w:cs="Courier New"/>
+          <w:sz w:val="20"/>
+          <w:szCs w:val="20"/>
+          <w:lang w:eastAsia="zh-TW"/>
+        </w:rPr>
+        <w:t xml:space="preserve">   // Basic access functions</w:t>
+      </w:r>
+    </w:p>
+    <w:p>
+      <w:pPr>
+        <w:tabs>
+          <w:tab w:val="left" w:pos="1120"/>
+        </w:tabs>
+        <w:ind w:leftChars="442" w:left="1061" w:firstLineChars="9" w:firstLine="18"/>
+        <w:jc w:val="both"/>
+        <w:rPr>
+          <w:rFonts w:ascii="Courier New" w:eastAsia="新細明體" w:hAnsi="Courier New" w:cs="Courier New"/>
+          <w:sz w:val="20"/>
+          <w:szCs w:val="20"/>
+          <w:lang w:eastAsia="zh-TW"/>
+        </w:rPr>
+      </w:pPr>
+      <w:r>
+        <w:rPr>
+          <w:rFonts w:ascii="Courier New" w:eastAsia="新細明體" w:hAnsi="Courier New" w:cs="Courier New"/>
+          <w:sz w:val="20"/>
+          <w:szCs w:val="20"/>
+          <w:lang w:eastAsia="zh-TW"/>
+        </w:rPr>
+        <w:t xml:space="preserve">   size_t nCols() const { return _nCols; }</w:t>
+      </w:r>
+    </w:p>
+    <w:p>
+      <w:pPr>
+        <w:tabs>
+          <w:tab w:val="left" w:pos="1120"/>
+        </w:tabs>
+        <w:ind w:leftChars="442" w:left="1061" w:firstLineChars="9" w:firstLine="18"/>
+        <w:jc w:val="both"/>
+        <w:rPr>
+          <w:rFonts w:ascii="Courier New" w:eastAsia="新細明體" w:hAnsi="Courier New" w:cs="Courier New"/>
+          <w:sz w:val="20"/>
+          <w:szCs w:val="20"/>
+          <w:lang w:eastAsia="zh-TW"/>
+        </w:rPr>
+      </w:pPr>
+      <w:r>
+        <w:rPr>
+          <w:rFonts w:ascii="Courier New" w:eastAsia="新細明體" w:hAnsi="Courier New" w:cs="Courier New"/>
+          <w:sz w:val="20"/>
+          <w:szCs w:val="20"/>
+          <w:lang w:eastAsia="zh-TW"/>
+        </w:rPr>
+        <w:t xml:space="preserve">   const Row&amp; operator[] (size_t i) const { return _rows[i]; }</w:t>
+      </w:r>
+    </w:p>
+    <w:p>
+      <w:pPr>
+        <w:tabs>
+          <w:tab w:val="left" w:pos="1134"/>
+        </w:tabs>
+        <w:ind w:leftChars="442" w:left="1061" w:firstLineChars="9" w:firstLine="18"/>
+        <w:jc w:val="both"/>
+        <w:rPr>
+          <w:rFonts w:ascii="Courier New" w:eastAsia="新細明體" w:hAnsi="Courier New" w:cs="Courier New"/>
+          <w:sz w:val="20"/>
+          <w:szCs w:val="20"/>
+          <w:lang w:eastAsia="zh-TW"/>
+        </w:rPr>
+      </w:pPr>
+      <w:r>
+        <w:rPr>
+          <w:rFonts w:ascii="Courier New" w:eastAsia="新細明體" w:hAnsi="Courier New" w:cs="Courier New"/>
+          <w:sz w:val="20"/>
+          <w:szCs w:val="20"/>
+          <w:lang w:eastAsia="zh-TW"/>
+        </w:rPr>
+        <w:t xml:space="preserve">   Row&amp; operator[] (size_t i) { return _rows[i]; }</w:t>
+      </w:r>
+    </w:p>
+    <w:p>
+      <w:pPr>
+        <w:tabs>
+          <w:tab w:val="left" w:pos="1134"/>
+        </w:tabs>
+        <w:ind w:leftChars="442" w:left="1061" w:firstLineChars="9" w:firstLine="18"/>
+        <w:jc w:val="both"/>
+        <w:rPr>
+          <w:rFonts w:ascii="Courier New" w:eastAsia="新細明體" w:hAnsi="Courier New" w:cs="Courier New"/>
+          <w:sz w:val="20"/>
+          <w:szCs w:val="20"/>
+          <w:lang w:eastAsia="zh-TW"/>
+        </w:rPr>
+      </w:pPr>
+      <w:r>
+        <w:rPr>
           <w:rFonts w:ascii="Courier New" w:eastAsia="新細明體" w:hAnsi="Courier New" w:cs="Courier New" w:hint="eastAsia"/>
           <w:sz w:val="20"/>
           <w:szCs w:val="20"/>
           <w:lang w:eastAsia="zh-TW"/>
         </w:rPr>
-        <w:t xml:space="preserve">   </w:t>
-      </w:r>
+        <w:t>private:</w:t>
+      </w:r>
+    </w:p>
+    <w:p>
+      <w:pPr>
+        <w:tabs>
+          <w:tab w:val="left" w:pos="1120"/>
+        </w:tabs>
+        <w:ind w:leftChars="442" w:left="1061" w:firstLineChars="9" w:firstLine="18"/>
+        <w:rPr>
+          <w:rFonts w:ascii="Courier New" w:eastAsia="新細明體" w:hAnsi="Courier New" w:cs="Courier New"/>
+          <w:sz w:val="20"/>
+          <w:szCs w:val="20"/>
+          <w:lang w:eastAsia="zh-TW"/>
+        </w:rPr>
+      </w:pPr>
+      <w:r>
+        <w:rPr>
+          <w:rFonts w:ascii="Courier New" w:eastAsia="新細明體" w:hAnsi="Courier New" w:cs="Courier New"/>
+          <w:sz w:val="20"/>
+          <w:szCs w:val="20"/>
+          <w:lang w:eastAsia="zh-TW"/>
+        </w:rPr>
+        <w:t xml:space="preserve">   size_t</w:t>
+      </w:r>
+      <w:r>
+        <w:rPr>
+          <w:rFonts w:ascii="Courier New" w:eastAsia="新細明體" w:hAnsi="Courier New" w:cs="Courier New"/>
+          <w:sz w:val="20"/>
+          <w:szCs w:val="20"/>
+          <w:lang w:eastAsia="zh-TW"/>
+        </w:rPr>
+        <w:t xml:space="preserve">      </w:t>
+      </w:r>
+      <w:r>
+        <w:rPr>
+          <w:rFonts w:ascii="Courier New" w:eastAsia="新細明體" w:hAnsi="Courier New" w:cs="Courier New"/>
+          <w:sz w:val="20"/>
+          <w:szCs w:val="20"/>
+          <w:lang w:eastAsia="zh-TW"/>
+        </w:rPr>
+        <w:t xml:space="preserve">_nCols; </w:t>
+      </w:r>
+      <w:r>
+        <w:rPr>
+          <w:rFonts w:ascii="Courier New" w:eastAsia="新細明體" w:hAnsi="Courier New" w:cs="Courier New"/>
+          <w:sz w:val="18"/>
+          <w:szCs w:val="20"/>
+          <w:lang w:eastAsia="zh-TW"/>
+        </w:rPr>
+        <w:t>// You should record the number of columns.</w:t>
+      </w:r>
+    </w:p>
+    <w:p>
+      <w:pPr>
+        <w:tabs>
+          <w:tab w:val="left" w:pos="1134"/>
+        </w:tabs>
+        <w:ind w:leftChars="442" w:left="1061" w:firstLineChars="9" w:firstLine="18"/>
+        <w:jc w:val="both"/>
+        <w:rPr>
+          <w:rFonts w:ascii="Courier New" w:eastAsia="新細明體" w:hAnsi="Courier New" w:cs="Courier New"/>
+          <w:sz w:val="20"/>
+          <w:szCs w:val="20"/>
+          <w:lang w:eastAsia="zh-TW"/>
+        </w:rPr>
+      </w:pPr>
+      <w:r>
+        <w:rPr>
+          <w:rFonts w:ascii="Courier New" w:eastAsia="新細明體" w:hAnsi="Courier New" w:cs="Courier New"/>
+          <w:sz w:val="20"/>
+          <w:szCs w:val="20"/>
+          <w:lang w:eastAsia="zh-TW"/>
+        </w:rPr>
+        <w:t xml:space="preserve">   vector&lt;Row&gt;  _rows; </w:t>
+      </w:r>
+      <w:r>
+        <w:rPr>
+          <w:rFonts w:ascii="Courier New" w:eastAsia="新細明體" w:hAnsi="Courier New" w:cs="Courier New"/>
+          <w:sz w:val="20"/>
+          <w:szCs w:val="20"/>
+          <w:lang w:eastAsia="zh-TW"/>
+        </w:rPr>
+        <w:t xml:space="preserve">// DO NOT change this definition. </w:t>
+      </w:r>
+    </w:p>
+    <w:p>
+      <w:pPr>
+        <w:tabs>
+          <w:tab w:val="left" w:pos="1134"/>
+        </w:tabs>
+        <w:ind w:leftChars="442" w:left="1061" w:firstLineChars="9" w:firstLine="18"/>
+        <w:jc w:val="both"/>
+        <w:rPr>
+          <w:rFonts w:ascii="Courier New" w:eastAsia="新細明體" w:hAnsi="Courier New" w:cs="Courier New"/>
+          <w:sz w:val="20"/>
+          <w:szCs w:val="20"/>
+          <w:lang w:eastAsia="zh-TW"/>
+        </w:rPr>
+      </w:pPr>
       <w:r>
         <w:rPr>
           <w:rFonts w:ascii="Courier New" w:eastAsia="新細明體" w:hAnsi="Courier New" w:cs="Courier New" w:hint="eastAsia"/>
@@ -3956,34 +5170,16 @@
           <w:szCs w:val="20"/>
           <w:lang w:eastAsia="zh-TW"/>
         </w:rPr>
-        <w:t>vector&lt;Row&gt;</w:t>
-      </w:r>
-      <w:r>
-        <w:rPr>
-          <w:rFonts w:ascii="Courier New" w:eastAsia="新細明體" w:hAnsi="Courier New" w:cs="Courier New" w:hint="eastAsia"/>
-          <w:sz w:val="20"/>
-          <w:szCs w:val="20"/>
-          <w:lang w:eastAsia="zh-TW"/>
-        </w:rPr>
-        <w:t xml:space="preserve">  _</w:t>
-      </w:r>
-      <w:r>
-        <w:rPr>
-          <w:rFonts w:ascii="Courier New" w:eastAsia="新細明體" w:hAnsi="Courier New" w:cs="Courier New" w:hint="eastAsia"/>
-          <w:sz w:val="20"/>
-          <w:szCs w:val="20"/>
-          <w:lang w:eastAsia="zh-TW"/>
-        </w:rPr>
-        <w:t>rows</w:t>
-      </w:r>
-      <w:r>
-        <w:rPr>
-          <w:rFonts w:ascii="Courier New" w:eastAsia="新細明體" w:hAnsi="Courier New" w:cs="Courier New" w:hint="eastAsia"/>
-          <w:sz w:val="20"/>
-          <w:szCs w:val="20"/>
-          <w:lang w:eastAsia="zh-TW"/>
-        </w:rPr>
-        <w:t>;</w:t>
+        <w:t xml:space="preserve">                       // </w:t>
+      </w:r>
+      <w:r>
+        <w:rPr>
+          <w:rFonts w:ascii="Courier New" w:eastAsia="新細明體" w:hAnsi="Courier New" w:cs="Courier New"/>
+          <w:sz w:val="20"/>
+          <w:szCs w:val="20"/>
+          <w:lang w:eastAsia="zh-TW"/>
+        </w:rPr>
+        <w:t>Use it to store rows.</w:t>
       </w:r>
     </w:p>
     <w:p>
@@ -4531,7 +5727,7 @@
           <w:szCs w:val="20"/>
           <w:lang w:eastAsia="zh-TW"/>
         </w:rPr>
-        <w:t xml:space="preserve">   3    </w:t>
+        <w:t xml:space="preserve">   3   .</w:t>
       </w:r>
     </w:p>
     <w:p>
@@ -4579,7 +5775,25 @@
           <w:szCs w:val="20"/>
           <w:lang w:eastAsia="zh-TW"/>
         </w:rPr>
-        <w:t xml:space="preserve">       8</w:t>
+        <w:t xml:space="preserve">   </w:t>
+      </w:r>
+      <w:r>
+        <w:rPr>
+          <w:rFonts w:ascii="Courier New" w:eastAsia="新細明體" w:hAnsi="Courier New" w:cs="Courier New" w:hint="eastAsia"/>
+          <w:sz w:val="20"/>
+          <w:szCs w:val="20"/>
+          <w:lang w:eastAsia="zh-TW"/>
+        </w:rPr>
+        <w:t>.</w:t>
+      </w:r>
+      <w:r>
+        <w:rPr>
+          <w:rFonts w:ascii="Courier New" w:eastAsia="新細明體" w:hAnsi="Courier New" w:cs="Courier New" w:hint="eastAsia"/>
+          <w:sz w:val="20"/>
+          <w:szCs w:val="20"/>
+          <w:lang w:eastAsia="zh-TW"/>
+        </w:rPr>
+        <w:t xml:space="preserve">   8</w:t>
       </w:r>
     </w:p>
     <w:p>
@@ -4602,6 +5816,47 @@
           <w:lang w:eastAsia="zh-TW"/>
         </w:rPr>
         <w:tab/>
+      </w:r>
+      <w:r>
+        <w:rPr>
+          <w:rFonts w:eastAsia="新細明體" w:hint="eastAsia"/>
+          <w:lang w:eastAsia="zh-TW"/>
+        </w:rPr>
+        <w:t xml:space="preserve">Note that empty cells are printed as </w:t>
+      </w:r>
+      <w:r>
+        <w:rPr>
+          <w:rFonts w:eastAsia="新細明體"/>
+          <w:lang w:eastAsia="zh-TW"/>
+        </w:rPr>
+        <w:t>‘</w:t>
+      </w:r>
+      <w:r>
+        <w:rPr>
+          <w:rFonts w:eastAsia="新細明體" w:hint="eastAsia"/>
+          <w:lang w:eastAsia="zh-TW"/>
+        </w:rPr>
+        <w:t>.</w:t>
+      </w:r>
+      <w:r>
+        <w:rPr>
+          <w:rFonts w:eastAsia="新細明體"/>
+          <w:lang w:eastAsia="zh-TW"/>
+        </w:rPr>
+        <w:t>’</w:t>
+      </w:r>
+      <w:r>
+        <w:rPr>
+          <w:rFonts w:eastAsia="新細明體" w:hint="eastAsia"/>
+          <w:lang w:eastAsia="zh-TW"/>
+        </w:rPr>
+        <w:t xml:space="preserve">. </w:t>
+      </w:r>
+      <w:r>
+        <w:rPr>
+          <w:rFonts w:eastAsia="新細明體" w:hint="eastAsia"/>
+          <w:lang w:eastAsia="zh-TW"/>
+        </w:rPr>
         <w:t xml:space="preserve">Please use </w:t>
       </w:r>
       <w:r>
@@ -4871,7 +6126,7 @@
           <w:rFonts w:eastAsia="新細明體" w:hint="eastAsia"/>
           <w:lang w:eastAsia="zh-TW"/>
         </w:rPr>
-        <w:t>COUNT</w:t>
+        <w:t>DIST</w:t>
       </w:r>
       <w:r>
         <w:rPr>
@@ -5007,7 +6262,47 @@
           <w:rFonts w:hint="eastAsia"/>
           <w:lang w:eastAsia="zh-TW"/>
         </w:rPr>
-        <w:t>For example, for the following table ---</w:t>
+        <w:t xml:space="preserve">For example, for the following table </w:t>
+      </w:r>
+      <w:r>
+        <w:rPr>
+          <w:rFonts w:hint="eastAsia"/>
+          <w:lang w:eastAsia="zh-TW"/>
+        </w:rPr>
+        <w:t xml:space="preserve">(i.e. </w:t>
+      </w:r>
+      <w:r>
+        <w:rPr>
+          <w:lang w:eastAsia="zh-TW"/>
+        </w:rPr>
+        <w:t>“</w:t>
+      </w:r>
+      <w:r>
+        <w:rPr>
+          <w:rFonts w:hint="eastAsia"/>
+          <w:lang w:eastAsia="zh-TW"/>
+        </w:rPr>
+        <w:t>test2.csv</w:t>
+      </w:r>
+      <w:r>
+        <w:rPr>
+          <w:lang w:eastAsia="zh-TW"/>
+        </w:rPr>
+        <w:t>”</w:t>
+      </w:r>
+      <w:r>
+        <w:rPr>
+          <w:rFonts w:hint="eastAsia"/>
+          <w:lang w:eastAsia="zh-TW"/>
+        </w:rPr>
+        <w:t>)</w:t>
+      </w:r>
+      <w:r>
+        <w:rPr>
+          <w:rFonts w:hint="eastAsia"/>
+          <w:lang w:eastAsia="zh-TW"/>
+        </w:rPr>
+        <w:t>---</w:t>
       </w:r>
     </w:p>
     <w:tbl>
@@ -5998,7 +7293,16 @@
           <w:szCs w:val="20"/>
           <w:lang w:eastAsia="zh-TW"/>
         </w:rPr>
-        <w:t>COUNT 2   // count the number of distinct data in column #2.</w:t>
+        <w:t xml:space="preserve">DIST </w:t>
+      </w:r>
+      <w:r>
+        <w:rPr>
+          <w:rFonts w:ascii="Courier New" w:eastAsia="新細明體" w:hAnsi="Courier New" w:cs="Courier New" w:hint="eastAsia"/>
+          <w:sz w:val="20"/>
+          <w:szCs w:val="20"/>
+          <w:lang w:eastAsia="zh-TW"/>
+        </w:rPr>
+        <w:t xml:space="preserve"> 2   // count the number of distinct data in column #2.</w:t>
       </w:r>
     </w:p>
     <w:p>
@@ -6171,17 +7475,184 @@
       </w:pPr>
       <w:r>
         <w:rPr>
-          <w:rFonts w:eastAsia="新細明體" w:hint="eastAsia"/>
-          <w:lang w:eastAsia="zh-TW"/>
-        </w:rPr>
-        <w:t xml:space="preserve">You can assume that </w:t>
-      </w:r>
-      <w:r>
-        <w:rPr>
-          <w:rFonts w:hint="eastAsia"/>
-          <w:lang w:eastAsia="zh-TW"/>
-        </w:rPr>
-        <w:t>there is at least one non-null element in each column so that you can always compute the results of the above commands.</w:t>
+          <w:rFonts w:hint="eastAsia"/>
+          <w:lang w:eastAsia="zh-TW"/>
+        </w:rPr>
+        <w:t xml:space="preserve">For the </w:t>
+      </w:r>
+      <w:r>
+        <w:rPr>
+          <w:rFonts w:ascii="Courier New" w:hAnsi="Courier New" w:cs="Courier New"/>
+          <w:lang w:eastAsia="zh-TW"/>
+        </w:rPr>
+        <w:t>AVE</w:t>
+      </w:r>
+      <w:r>
+        <w:rPr>
+          <w:rFonts w:hint="eastAsia"/>
+          <w:lang w:eastAsia="zh-TW"/>
+        </w:rPr>
+        <w:t xml:space="preserve"> command, compute and round the result up to the first decimal digit</w:t>
+      </w:r>
+      <w:r>
+        <w:rPr>
+          <w:rFonts w:hint="eastAsia"/>
+          <w:lang w:eastAsia="zh-TW"/>
+        </w:rPr>
+        <w:t xml:space="preserve"> (Use </w:t>
+      </w:r>
+      <w:r>
+        <w:rPr>
+          <w:rFonts w:ascii="Courier New" w:hAnsi="Courier New" w:cs="Courier New"/>
+          <w:lang w:eastAsia="zh-TW"/>
+        </w:rPr>
+        <w:t>fixed</w:t>
+      </w:r>
+      <w:r>
+        <w:rPr>
+          <w:rFonts w:hint="eastAsia"/>
+          <w:lang w:eastAsia="zh-TW"/>
+        </w:rPr>
+        <w:t xml:space="preserve"> and </w:t>
+      </w:r>
+      <w:r>
+        <w:rPr>
+          <w:rFonts w:ascii="Courier New" w:hAnsi="Courier New" w:cs="Courier New"/>
+          <w:lang w:eastAsia="zh-TW"/>
+        </w:rPr>
+        <w:t>setprecision(1)</w:t>
+      </w:r>
+      <w:r>
+        <w:rPr>
+          <w:rFonts w:hint="eastAsia"/>
+          <w:lang w:eastAsia="zh-TW"/>
+        </w:rPr>
+        <w:t xml:space="preserve"> to format the printing)</w:t>
+      </w:r>
+      <w:r>
+        <w:rPr>
+          <w:rFonts w:hint="eastAsia"/>
+          <w:lang w:eastAsia="zh-TW"/>
+        </w:rPr>
+        <w:t xml:space="preserve">. For example, entering </w:t>
+      </w:r>
+      <w:r>
+        <w:rPr>
+          <w:lang w:eastAsia="zh-TW"/>
+        </w:rPr>
+        <w:t>“</w:t>
+      </w:r>
+      <w:r>
+        <w:rPr>
+          <w:rFonts w:ascii="Courier New" w:hAnsi="Courier New" w:cs="Courier New"/>
+          <w:lang w:eastAsia="zh-TW"/>
+        </w:rPr>
+        <w:t>AVE 3</w:t>
+      </w:r>
+      <w:r>
+        <w:rPr>
+          <w:lang w:eastAsia="zh-TW"/>
+        </w:rPr>
+        <w:t>”</w:t>
+      </w:r>
+      <w:r>
+        <w:rPr>
+          <w:rFonts w:hint="eastAsia"/>
+          <w:lang w:eastAsia="zh-TW"/>
+        </w:rPr>
+        <w:t xml:space="preserve"> and </w:t>
+      </w:r>
+      <w:r>
+        <w:rPr>
+          <w:lang w:eastAsia="zh-TW"/>
+        </w:rPr>
+        <w:t>“</w:t>
+      </w:r>
+      <w:r>
+        <w:rPr>
+          <w:rFonts w:ascii="Courier New" w:hAnsi="Courier New" w:cs="Courier New"/>
+          <w:lang w:eastAsia="zh-TW"/>
+        </w:rPr>
+        <w:t>AVE 0</w:t>
+      </w:r>
+      <w:r>
+        <w:rPr>
+          <w:lang w:eastAsia="zh-TW"/>
+        </w:rPr>
+        <w:t>”</w:t>
+      </w:r>
+      <w:r>
+        <w:rPr>
+          <w:rFonts w:hint="eastAsia"/>
+          <w:lang w:eastAsia="zh-TW"/>
+        </w:rPr>
+        <w:t>, you will get:</w:t>
+      </w:r>
+    </w:p>
+    <w:p>
+      <w:pPr>
+        <w:tabs>
+          <w:tab w:val="left" w:pos="1134"/>
+        </w:tabs>
+        <w:ind w:leftChars="442" w:left="1061" w:firstLineChars="9" w:firstLine="18"/>
+        <w:jc w:val="both"/>
+        <w:rPr>
+          <w:rFonts w:ascii="Courier New" w:eastAsia="新細明體" w:hAnsi="Courier New" w:cs="Courier New"/>
+          <w:sz w:val="20"/>
+          <w:szCs w:val="20"/>
+          <w:lang w:eastAsia="zh-TW"/>
+        </w:rPr>
+      </w:pPr>
+      <w:r>
+        <w:rPr>
+          <w:rFonts w:ascii="Courier New" w:eastAsia="新細明體" w:hAnsi="Courier New" w:cs="Courier New" w:hint="eastAsia"/>
+          <w:sz w:val="20"/>
+          <w:szCs w:val="20"/>
+          <w:lang w:eastAsia="zh-TW"/>
+        </w:rPr>
+        <w:t>The ave</w:t>
+      </w:r>
+      <w:r>
+        <w:rPr>
+          <w:rFonts w:ascii="Courier New" w:eastAsia="新細明體" w:hAnsi="Courier New" w:cs="Courier New" w:hint="eastAsia"/>
+          <w:sz w:val="20"/>
+          <w:szCs w:val="20"/>
+          <w:lang w:eastAsia="zh-TW"/>
+        </w:rPr>
+        <w:t>rage of data in column #3 is 4.8</w:t>
+      </w:r>
+      <w:r>
+        <w:rPr>
+          <w:rFonts w:ascii="Courier New" w:eastAsia="新細明體" w:hAnsi="Courier New" w:cs="Courier New" w:hint="eastAsia"/>
+          <w:sz w:val="20"/>
+          <w:szCs w:val="20"/>
+          <w:lang w:eastAsia="zh-TW"/>
+        </w:rPr>
+        <w:t>.</w:t>
+      </w:r>
+    </w:p>
+    <w:p>
+      <w:pPr>
+        <w:tabs>
+          <w:tab w:val="left" w:pos="1134"/>
+        </w:tabs>
+        <w:ind w:leftChars="442" w:left="1061" w:firstLineChars="9" w:firstLine="18"/>
+        <w:jc w:val="both"/>
+        <w:rPr>
+          <w:rFonts w:ascii="Courier New" w:eastAsia="新細明體" w:hAnsi="Courier New" w:cs="Courier New"/>
+          <w:sz w:val="20"/>
+          <w:szCs w:val="20"/>
+          <w:lang w:eastAsia="zh-TW"/>
+        </w:rPr>
+      </w:pPr>
+      <w:r>
+        <w:rPr>
+          <w:rFonts w:ascii="Courier New" w:eastAsia="新細明體" w:hAnsi="Courier New" w:cs="Courier New" w:hint="eastAsia"/>
+          <w:sz w:val="20"/>
+          <w:szCs w:val="20"/>
+          <w:lang w:eastAsia="zh-TW"/>
+        </w:rPr>
+        <w:t>The average of data in column #0 is 6.0.</w:t>
       </w:r>
     </w:p>
     <w:p>
@@ -6196,82 +7667,44 @@
       </w:pPr>
       <w:r>
         <w:rPr>
-          <w:rFonts w:hint="eastAsia"/>
-          <w:lang w:eastAsia="zh-TW"/>
-        </w:rPr>
-        <w:t xml:space="preserve">For the </w:t>
-      </w:r>
-      <w:r>
-        <w:rPr>
-          <w:rFonts w:ascii="Courier New" w:hAnsi="Courier New" w:cs="Courier New"/>
-          <w:lang w:eastAsia="zh-TW"/>
-        </w:rPr>
-        <w:t>AVE</w:t>
-      </w:r>
-      <w:r>
-        <w:rPr>
-          <w:rFonts w:hint="eastAsia"/>
-          <w:lang w:eastAsia="zh-TW"/>
-        </w:rPr>
-        <w:t xml:space="preserve"> command, compute and round the result up to the first decimal digit. For example, entering </w:t>
-      </w:r>
-      <w:r>
-        <w:rPr>
-          <w:lang w:eastAsia="zh-TW"/>
-        </w:rPr>
-        <w:t>“</w:t>
-      </w:r>
-      <w:r>
-        <w:rPr>
-          <w:rFonts w:ascii="Courier New" w:hAnsi="Courier New" w:cs="Courier New"/>
-          <w:lang w:eastAsia="zh-TW"/>
-        </w:rPr>
-        <w:t>AVE 3</w:t>
-      </w:r>
-      <w:r>
-        <w:rPr>
-          <w:lang w:eastAsia="zh-TW"/>
-        </w:rPr>
-        <w:t>”</w:t>
-      </w:r>
-      <w:r>
-        <w:rPr>
-          <w:rFonts w:hint="eastAsia"/>
-          <w:lang w:eastAsia="zh-TW"/>
-        </w:rPr>
-        <w:t xml:space="preserve"> and </w:t>
-      </w:r>
-      <w:r>
-        <w:rPr>
-          <w:lang w:eastAsia="zh-TW"/>
-        </w:rPr>
-        <w:t>“</w:t>
-      </w:r>
-      <w:r>
-        <w:rPr>
-          <w:rFonts w:ascii="Courier New" w:hAnsi="Courier New" w:cs="Courier New"/>
-          <w:lang w:eastAsia="zh-TW"/>
-        </w:rPr>
-        <w:t>AVE 0</w:t>
-      </w:r>
-      <w:r>
-        <w:rPr>
-          <w:lang w:eastAsia="zh-TW"/>
-        </w:rPr>
-        <w:t>”</w:t>
-      </w:r>
-      <w:r>
-        <w:rPr>
-          <w:rFonts w:hint="eastAsia"/>
-          <w:lang w:eastAsia="zh-TW"/>
-        </w:rPr>
-        <w:t>, you will get:</w:t>
-      </w:r>
-    </w:p>
-    <w:p>
-      <w:pPr>
-        <w:tabs>
-          <w:tab w:val="left" w:pos="1134"/>
+          <w:rFonts w:eastAsia="新細明體" w:hint="eastAsia"/>
+          <w:lang w:eastAsia="zh-TW"/>
+        </w:rPr>
+        <w:t xml:space="preserve">If there is an empty column (i.e. all the cells in this column are empty), </w:t>
+      </w:r>
+      <w:r>
+        <w:rPr>
+          <w:rFonts w:eastAsia="新細明體" w:hint="eastAsia"/>
+          <w:lang w:eastAsia="zh-TW"/>
+        </w:rPr>
+        <w:t>for the</w:t>
+      </w:r>
+      <w:r>
+        <w:rPr>
+          <w:rFonts w:eastAsia="新細明體" w:hint="eastAsia"/>
+          <w:lang w:eastAsia="zh-TW"/>
+        </w:rPr>
+        <w:t xml:space="preserve"> </w:t>
+      </w:r>
+      <w:r>
+        <w:rPr>
+          <w:rFonts w:eastAsia="新細明體" w:hint="eastAsia"/>
+          <w:lang w:eastAsia="zh-TW"/>
+        </w:rPr>
+        <w:t xml:space="preserve">above </w:t>
+      </w:r>
+      <w:r>
+        <w:rPr>
+          <w:rFonts w:eastAsia="新細明體" w:hint="eastAsia"/>
+          <w:lang w:eastAsia="zh-TW"/>
+        </w:rPr>
+        <w:t>commands, you should report:</w:t>
+      </w:r>
+    </w:p>
+    <w:p>
+      <w:pPr>
+        <w:tabs>
+          <w:tab w:val="left" w:pos="1120"/>
         </w:tabs>
         <w:ind w:leftChars="442" w:left="1061" w:firstLineChars="9" w:firstLine="18"/>
         <w:jc w:val="both"/>
@@ -6284,56 +7717,12 @@
       </w:pPr>
       <w:r>
         <w:rPr>
-          <w:rFonts w:ascii="Courier New" w:eastAsia="新細明體" w:hAnsi="Courier New" w:cs="Courier New" w:hint="eastAsia"/>
-          <w:sz w:val="20"/>
-          <w:szCs w:val="20"/>
-          <w:lang w:eastAsia="zh-TW"/>
-        </w:rPr>
-        <w:t>The ave</w:t>
-      </w:r>
-      <w:r>
-        <w:rPr>
-          <w:rFonts w:ascii="Courier New" w:eastAsia="新細明體" w:hAnsi="Courier New" w:cs="Courier New" w:hint="eastAsia"/>
-          <w:sz w:val="20"/>
-          <w:szCs w:val="20"/>
-          <w:lang w:eastAsia="zh-TW"/>
-        </w:rPr>
-        <w:t>rage of data in column #3 is 4.8</w:t>
-      </w:r>
-      <w:bookmarkStart w:id="0" w:name="_GoBack"/>
-      <w:bookmarkEnd w:id="0"/>
-      <w:r>
-        <w:rPr>
-          <w:rFonts w:ascii="Courier New" w:eastAsia="新細明體" w:hAnsi="Courier New" w:cs="Courier New" w:hint="eastAsia"/>
-          <w:sz w:val="20"/>
-          <w:szCs w:val="20"/>
-          <w:lang w:eastAsia="zh-TW"/>
-        </w:rPr>
-        <w:t>.</w:t>
-      </w:r>
-    </w:p>
-    <w:p>
-      <w:pPr>
-        <w:tabs>
-          <w:tab w:val="left" w:pos="1134"/>
-        </w:tabs>
-        <w:ind w:leftChars="442" w:left="1061" w:firstLineChars="9" w:firstLine="18"/>
-        <w:jc w:val="both"/>
-        <w:rPr>
           <w:rFonts w:ascii="Courier New" w:eastAsia="新細明體" w:hAnsi="Courier New" w:cs="Courier New"/>
           <w:sz w:val="20"/>
           <w:szCs w:val="20"/>
           <w:lang w:eastAsia="zh-TW"/>
         </w:rPr>
-      </w:pPr>
-      <w:r>
-        <w:rPr>
-          <w:rFonts w:ascii="Courier New" w:eastAsia="新細明體" w:hAnsi="Courier New" w:cs="Courier New" w:hint="eastAsia"/>
-          <w:sz w:val="20"/>
-          <w:szCs w:val="20"/>
-          <w:lang w:eastAsia="zh-TW"/>
-        </w:rPr>
-        <w:t>The average of data in column #0 is 6.0.</w:t>
+        <w:t>Error: This is a NULL column!!</w:t>
       </w:r>
     </w:p>
     <w:p>
@@ -6355,13 +7744,6 @@
           <w:rFonts w:eastAsia="新細明體" w:hint="eastAsia"/>
           <w:lang w:eastAsia="zh-TW"/>
         </w:rPr>
-        <w:t xml:space="preserve"> </w:t>
-      </w:r>
-      <w:r>
-        <w:rPr>
-          <w:rFonts w:eastAsia="新細明體" w:hint="eastAsia"/>
-          <w:lang w:eastAsia="zh-TW"/>
-        </w:rPr>
         <w:t>(f)</w:t>
       </w:r>
       <w:r>
@@ -6412,14 +7794,14 @@
           <w:rFonts w:eastAsia="新細明體" w:hint="eastAsia"/>
           <w:lang w:eastAsia="zh-TW"/>
         </w:rPr>
-        <w:t>-</w:t>
-      </w:r>
-      <w:r>
-        <w:rPr>
-          <w:rFonts w:eastAsia="新細明體"/>
-          <w:lang w:eastAsia="zh-TW"/>
-        </w:rPr>
-        <w:t>‘</w:t>
+        <w:t>.</w:t>
+      </w:r>
+      <w:r>
+        <w:rPr>
+          <w:rFonts w:eastAsia="新細明體"/>
+          <w:lang w:eastAsia="zh-TW"/>
+        </w:rPr>
+        <w:t>’</w:t>
       </w:r>
       <w:r>
         <w:rPr>
@@ -6515,12 +7897,12 @@
       </w:r>
       <w:r>
         <w:rPr>
-          <w:rFonts w:ascii="Courier New" w:eastAsia="新細明體" w:hAnsi="Courier New" w:cs="Courier New"/>
-          <w:sz w:val="20"/>
-          <w:szCs w:val="20"/>
-          <w:lang w:eastAsia="zh-TW"/>
-        </w:rPr>
-        <w:t>–</w:t>
+          <w:rFonts w:ascii="Courier New" w:eastAsia="新細明體" w:hAnsi="Courier New" w:cs="Courier New" w:hint="eastAsia"/>
+          <w:sz w:val="20"/>
+          <w:szCs w:val="20"/>
+          <w:lang w:eastAsia="zh-TW"/>
+        </w:rPr>
+        <w:t>.</w:t>
       </w:r>
       <w:r>
         <w:rPr>
@@ -6553,7 +7935,16 @@
           <w:szCs w:val="20"/>
           <w:lang w:eastAsia="zh-TW"/>
         </w:rPr>
-        <w:t>ADD -3 -   // add a new row with data -3,   .</w:t>
+        <w:t>ADD -3 .</w:t>
+      </w:r>
+      <w:r>
+        <w:rPr>
+          <w:rFonts w:ascii="Courier New" w:eastAsia="新細明體" w:hAnsi="Courier New" w:cs="Courier New" w:hint="eastAsia"/>
+          <w:sz w:val="20"/>
+          <w:szCs w:val="20"/>
+          <w:lang w:eastAsia="zh-TW"/>
+        </w:rPr>
+        <w:t xml:space="preserve">   // add a new row with data -3,   .</w:t>
       </w:r>
     </w:p>
     <w:p>
@@ -7042,7 +8433,7 @@
           <w:bCs/>
           <w:lang w:eastAsia="zh-TW"/>
         </w:rPr>
-        <w:t>Submit your homework through CEIBA</w:t>
+        <w:t xml:space="preserve">Submit your homework through </w:t>
       </w:r>
       <w:r>
         <w:rPr>
@@ -7050,6 +8441,14 @@
           <w:bCs/>
           <w:lang w:eastAsia="zh-TW"/>
         </w:rPr>
+        <w:t>ftp</w:t>
+      </w:r>
+      <w:r>
+        <w:rPr>
+          <w:rFonts w:eastAsia="新細明體" w:hint="eastAsia"/>
+          <w:bCs/>
+          <w:lang w:eastAsia="zh-TW"/>
+        </w:rPr>
         <w:t>.</w:t>
       </w:r>
       <w:r>
@@ -7058,15 +8457,15 @@
           <w:bCs/>
           <w:lang w:eastAsia="zh-TW"/>
         </w:rPr>
-        <w:t xml:space="preserve"> If you haven</w:t>
-      </w:r>
-      <w:r>
-        <w:rPr>
-          <w:rFonts w:eastAsia="新細明體"/>
+        <w:t xml:space="preserve"> </w:t>
+      </w:r>
+      <w:r>
+        <w:rPr>
+          <w:rFonts w:eastAsia="新細明體" w:hint="eastAsia"/>
           <w:bCs/>
           <w:lang w:eastAsia="zh-TW"/>
         </w:rPr>
-        <w:t>’</w:t>
+        <w:t>The instruction of ftp will be sent out separately in a few days</w:t>
       </w:r>
       <w:r>
         <w:rPr>
@@ -7074,31 +8473,7 @@
           <w:bCs/>
           <w:lang w:eastAsia="zh-TW"/>
         </w:rPr>
-        <w:t xml:space="preserve">t registered the class (and thus was not on the student list of CEIBA), come get the </w:t>
-      </w:r>
-      <w:r>
-        <w:rPr>
-          <w:rFonts w:eastAsia="新細明體" w:hint="eastAsia"/>
-          <w:bCs/>
-          <w:lang w:eastAsia="zh-TW"/>
-        </w:rPr>
-        <w:t>授權碼</w:t>
-      </w:r>
-      <w:r>
-        <w:rPr>
-          <w:rFonts w:eastAsia="新細明體" w:hint="eastAsia"/>
-          <w:bCs/>
-          <w:lang w:eastAsia="zh-TW"/>
-        </w:rPr>
-        <w:t xml:space="preserve"> on the first meeting of the class (09/1</w:t>
-      </w:r>
-      <w:r>
-        <w:rPr>
-          <w:rFonts w:eastAsia="新細明體" w:hint="eastAsia"/>
-          <w:bCs/>
-          <w:lang w:eastAsia="zh-TW"/>
-        </w:rPr>
-        <w:t>4).</w:t>
+        <w:t>.</w:t>
       </w:r>
     </w:p>
     <w:p>
@@ -7174,6 +8549,8 @@
         </w:rPr>
         <w:t>”</w:t>
       </w:r>
+      <w:bookmarkStart w:id="0" w:name="_GoBack"/>
+      <w:bookmarkEnd w:id="0"/>
       <w:r>
         <w:rPr>
           <w:rFonts w:eastAsia="新細明體" w:hint="eastAsia"/>
@@ -7186,10 +8563,11 @@
     <w:sectPr>
       <w:footerReference w:type="even" r:id="rId10"/>
       <w:footerReference w:type="default" r:id="rId11"/>
-      <w:pgSz w:w="12240" w:h="15840"/>
+      <w:pgSz w:w="11900" w:h="16840"/>
       <w:pgMar w:top="1440" w:right="1800" w:bottom="1440" w:left="1800" w:header="720" w:footer="720" w:gutter="0"/>
       <w:cols w:space="720"/>
       <w:docGrid w:linePitch="360"/>
+      <w:printerSettings r:id="rId12"/>
     </w:sectPr>
   </w:body>
 </w:document>
@@ -7325,7 +8703,7 @@
   <w:abstractNum w:abstractNumId="0">
     <w:nsid w:val="FFFFFF1D"/>
     <w:multiLevelType w:val="multilevel"/>
-    <w:tmpl w:val="992A8D4E"/>
+    <w:tmpl w:val="50729E8C"/>
     <w:lvl w:ilvl="0">
       <w:start w:val="1"/>
       <w:numFmt w:val="bullet"/>
@@ -8742,7 +10120,10 @@
   <w:docDefaults>
     <w:rPrDefault>
       <w:rPr>
-        <w:rFonts w:ascii="Times New Roman" w:eastAsia="SimSun" w:hAnsi="Times New Roman" w:cs="Times New Roman"/>
+        <w:rFonts w:asciiTheme="minorHAnsi" w:eastAsia="SimSun" w:hAnsiTheme="minorHAnsi" w:cs="Times New Roman"/>
+        <w:kern w:val="2"/>
+        <w:sz w:val="24"/>
+        <w:szCs w:val="24"/>
         <w:lang w:val="en-US" w:eastAsia="zh-TW" w:bidi="ar-SA"/>
       </w:rPr>
     </w:rPrDefault>
@@ -9040,8 +10421,6 @@
     <w:aliases w:val="一般"/>
     <w:qFormat/>
     <w:rPr>
-      <w:sz w:val="24"/>
-      <w:szCs w:val="24"/>
       <w:lang w:eastAsia="zh-CN"/>
     </w:rPr>
   </w:style>
@@ -9068,7 +10447,6 @@
   <w:style w:type="character" w:default="1" w:styleId="a0">
     <w:name w:val="Default Paragraph Font"/>
     <w:uiPriority w:val="1"/>
-    <w:semiHidden/>
     <w:unhideWhenUsed/>
   </w:style>
   <w:style w:type="table" w:default="1" w:styleId="a1">
@@ -9522,7 +10900,7 @@
 </file>
 
 <file path=customXml/itemProps1.xml><?xml version="1.0" encoding="utf-8"?>
-<ds:datastoreItem xmlns:ds="http://schemas.openxmlformats.org/officeDocument/2006/customXml" ds:itemID="{DDF9DB34-37E4-B445-BE38-AAE4AE022E24}">
+<ds:datastoreItem xmlns:ds="http://schemas.openxmlformats.org/officeDocument/2006/customXml" ds:itemID="{8E8A461E-BA03-684A-9B76-E0696D0FA37B}">
   <ds:schemaRefs>
     <ds:schemaRef ds:uri="http://schemas.openxmlformats.org/officeDocument/2006/bibliography"/>
   </ds:schemaRefs>

</xml_diff>